<commit_message>
posed a question on the usability of this platform for our research paper
</commit_message>
<xml_diff>
--- a/Sailfish_manual.docx
+++ b/Sailfish_manual.docx
@@ -1,6 +1,6 @@
 
 <file path=word/document.xml><?xml version="1.0" encoding="utf-8"?>
-<w:document xmlns:wpc="http://schemas.microsoft.com/office/word/2010/wordprocessingCanvas" xmlns:mo="http://schemas.microsoft.com/office/mac/office/2008/main" xmlns:mc="http://schemas.openxmlformats.org/markup-compatibility/2006" xmlns:mv="urn:schemas-microsoft-com:mac:vml" xmlns:o="urn:schemas-microsoft-com:office:office" xmlns:r="http://schemas.openxmlformats.org/officeDocument/2006/relationships" xmlns:m="http://schemas.openxmlformats.org/officeDocument/2006/math" xmlns:v="urn:schemas-microsoft-com:vml" xmlns:wp14="http://schemas.microsoft.com/office/word/2010/wordprocessingDrawing" xmlns:wp="http://schemas.openxmlformats.org/drawingml/2006/wordprocessingDrawing" xmlns:w10="urn:schemas-microsoft-com:office:word" xmlns:w="http://schemas.openxmlformats.org/wordprocessingml/2006/main" xmlns:w14="http://schemas.microsoft.com/office/word/2010/wordml" xmlns:wpg="http://schemas.microsoft.com/office/word/2010/wordprocessingGroup" xmlns:wpi="http://schemas.microsoft.com/office/word/2010/wordprocessingInk" xmlns:wne="http://schemas.microsoft.com/office/word/2006/wordml" xmlns:wps="http://schemas.microsoft.com/office/word/2010/wordprocessingShape" mc:Ignorable="w14 wp14">
+<w:document xmlns:wpc="http://schemas.microsoft.com/office/word/2010/wordprocessingCanvas" xmlns:cx="http://schemas.microsoft.com/office/drawing/2014/chartex" xmlns:cx1="http://schemas.microsoft.com/office/drawing/2015/9/8/chartex" xmlns:mc="http://schemas.openxmlformats.org/markup-compatibility/2006" xmlns:o="urn:schemas-microsoft-com:office:office" xmlns:r="http://schemas.openxmlformats.org/officeDocument/2006/relationships" xmlns:m="http://schemas.openxmlformats.org/officeDocument/2006/math" xmlns:v="urn:schemas-microsoft-com:vml" xmlns:wp14="http://schemas.microsoft.com/office/word/2010/wordprocessingDrawing" xmlns:wp="http://schemas.openxmlformats.org/drawingml/2006/wordprocessingDrawing" xmlns:w10="urn:schemas-microsoft-com:office:word" xmlns:w="http://schemas.openxmlformats.org/wordprocessingml/2006/main" xmlns:w14="http://schemas.microsoft.com/office/word/2010/wordml" xmlns:w15="http://schemas.microsoft.com/office/word/2012/wordml" xmlns:w16se="http://schemas.microsoft.com/office/word/2015/wordml/symex" xmlns:wpg="http://schemas.microsoft.com/office/word/2010/wordprocessingGroup" xmlns:wpi="http://schemas.microsoft.com/office/word/2010/wordprocessingInk" xmlns:wne="http://schemas.microsoft.com/office/word/2006/wordml" xmlns:wps="http://schemas.microsoft.com/office/word/2010/wordprocessingShape" mc:Ignorable="w14 w15 w16se wp14">
   <w:body>
     <w:p>
       <w:pPr>
@@ -9,11 +9,6 @@
         <w:autoSpaceDN w:val="0"/>
         <w:adjustRightInd w:val="0"/>
         <w:spacing w:after="240"/>
-        <w:rPr>
-          <w:rFonts w:ascii="Times" w:hAnsi="Times" w:cs="Times"/>
-        </w:rPr>
-      </w:pPr>
-      <w:r>
         <w:rPr>
           <w:rFonts w:ascii="Times" w:hAnsi="Times" w:cs="Times"/>
           <w:b/>
@@ -21,6 +16,55 @@
           <w:sz w:val="38"/>
           <w:szCs w:val="38"/>
         </w:rPr>
+      </w:pPr>
+      <w:r>
+        <w:rPr>
+          <w:rFonts w:ascii="Times" w:hAnsi="Times" w:cs="Times"/>
+          <w:b/>
+          <w:bCs/>
+          <w:sz w:val="38"/>
+          <w:szCs w:val="38"/>
+        </w:rPr>
+        <w:t>Can this be used for our paper to handle version control ?</w:t>
+      </w:r>
+      <w:bookmarkStart w:id="0" w:name="_GoBack"/>
+      <w:bookmarkEnd w:id="0"/>
+    </w:p>
+    <w:p>
+      <w:pPr>
+        <w:widowControl w:val="0"/>
+        <w:autoSpaceDE w:val="0"/>
+        <w:autoSpaceDN w:val="0"/>
+        <w:adjustRightInd w:val="0"/>
+        <w:spacing w:after="240"/>
+        <w:rPr>
+          <w:rFonts w:ascii="Times" w:hAnsi="Times" w:cs="Times"/>
+          <w:b/>
+          <w:bCs/>
+          <w:sz w:val="38"/>
+          <w:szCs w:val="38"/>
+        </w:rPr>
+      </w:pPr>
+    </w:p>
+    <w:p>
+      <w:pPr>
+        <w:widowControl w:val="0"/>
+        <w:autoSpaceDE w:val="0"/>
+        <w:autoSpaceDN w:val="0"/>
+        <w:adjustRightInd w:val="0"/>
+        <w:spacing w:after="240"/>
+        <w:rPr>
+          <w:rFonts w:ascii="Times" w:hAnsi="Times" w:cs="Times"/>
+        </w:rPr>
+      </w:pPr>
+      <w:r>
+        <w:rPr>
+          <w:rFonts w:ascii="Times" w:hAnsi="Times" w:cs="Times"/>
+          <w:b/>
+          <w:bCs/>
+          <w:sz w:val="38"/>
+          <w:szCs w:val="38"/>
+        </w:rPr>
         <w:t xml:space="preserve">Overview </w:t>
       </w:r>
     </w:p>
@@ -131,25 +175,7 @@
           <w:sz w:val="26"/>
           <w:szCs w:val="26"/>
         </w:rPr>
-        <w:t xml:space="preserve"> file(s) containing your reads. Sailfish runs in two phases</w:t>
-      </w:r>
-      <w:proofErr w:type="gramStart"/>
-      <w:r>
-        <w:rPr>
-          <w:rFonts w:ascii="Times" w:hAnsi="Times" w:cs="Times"/>
-          <w:sz w:val="26"/>
-          <w:szCs w:val="26"/>
-        </w:rPr>
-        <w:t>;</w:t>
-      </w:r>
-      <w:proofErr w:type="gramEnd"/>
-      <w:r>
-        <w:rPr>
-          <w:rFonts w:ascii="Times" w:hAnsi="Times" w:cs="Times"/>
-          <w:sz w:val="26"/>
-          <w:szCs w:val="26"/>
-        </w:rPr>
-        <w:t xml:space="preserve"> indexing and quantification. The indexing step is independent of the reads, and only need to be run one for a particular set of reference transcripts and choice of k (the k-</w:t>
+        <w:t xml:space="preserve"> file(s) containing your reads. Sailfish runs in two phases; indexing and quantification. The indexing step is independent of the reads, and only need to be run one for a particular set of reference transcripts and choice of k (the k-</w:t>
       </w:r>
       <w:proofErr w:type="spellStart"/>
       <w:r>
@@ -306,25 +332,7 @@
           <w:sz w:val="26"/>
           <w:szCs w:val="26"/>
         </w:rPr>
-        <w:t xml:space="preserve">The </w:t>
-      </w:r>
-      <w:proofErr w:type="gramStart"/>
-      <w:r>
-        <w:rPr>
-          <w:rFonts w:ascii="Times" w:hAnsi="Times" w:cs="Times"/>
-          <w:sz w:val="26"/>
-          <w:szCs w:val="26"/>
-        </w:rPr>
-        <w:t>list of options are</w:t>
-      </w:r>
-      <w:proofErr w:type="gramEnd"/>
-      <w:r>
-        <w:rPr>
-          <w:rFonts w:ascii="Times" w:hAnsi="Times" w:cs="Times"/>
-          <w:sz w:val="26"/>
-          <w:szCs w:val="26"/>
-        </w:rPr>
-        <w:t xml:space="preserve"> as follows: </w:t>
+        <w:t xml:space="preserve">The list of options are as follows: </w:t>
       </w:r>
     </w:p>
     <w:p>
@@ -357,29 +365,7 @@
           <w:sz w:val="26"/>
           <w:szCs w:val="26"/>
         </w:rPr>
-        <w:t>-</w:t>
-      </w:r>
-      <w:proofErr w:type="gramStart"/>
-      <w:r>
-        <w:rPr>
-          <w:rFonts w:ascii="Times" w:hAnsi="Times" w:cs="Times"/>
-          <w:b/>
-          <w:bCs/>
-          <w:sz w:val="26"/>
-          <w:szCs w:val="26"/>
-        </w:rPr>
-        <w:t>v</w:t>
-      </w:r>
-      <w:proofErr w:type="gramEnd"/>
-      <w:r>
-        <w:rPr>
-          <w:rFonts w:ascii="Times" w:hAnsi="Times" w:cs="Times"/>
-          <w:b/>
-          <w:bCs/>
-          <w:sz w:val="26"/>
-          <w:szCs w:val="26"/>
-        </w:rPr>
-        <w:t xml:space="preserve"> | –version </w:t>
+        <w:t xml:space="preserve">-v | –version </w:t>
       </w:r>
       <w:r>
         <w:rPr>
@@ -421,29 +407,7 @@
           <w:sz w:val="26"/>
           <w:szCs w:val="26"/>
         </w:rPr>
-        <w:t>-</w:t>
-      </w:r>
-      <w:proofErr w:type="gramStart"/>
-      <w:r>
-        <w:rPr>
-          <w:rFonts w:ascii="Times" w:hAnsi="Times" w:cs="Times"/>
-          <w:b/>
-          <w:bCs/>
-          <w:sz w:val="26"/>
-          <w:szCs w:val="26"/>
-        </w:rPr>
-        <w:t>h</w:t>
-      </w:r>
-      <w:proofErr w:type="gramEnd"/>
-      <w:r>
-        <w:rPr>
-          <w:rFonts w:ascii="Times" w:hAnsi="Times" w:cs="Times"/>
-          <w:b/>
-          <w:bCs/>
-          <w:sz w:val="26"/>
-          <w:szCs w:val="26"/>
-        </w:rPr>
-        <w:t xml:space="preserve"> | –help </w:t>
+        <w:t xml:space="preserve">-h | –help </w:t>
       </w:r>
       <w:r>
         <w:rPr>
@@ -485,29 +449,7 @@
           <w:sz w:val="26"/>
           <w:szCs w:val="26"/>
         </w:rPr>
-        <w:t>-</w:t>
-      </w:r>
-      <w:proofErr w:type="gramStart"/>
-      <w:r>
-        <w:rPr>
-          <w:rFonts w:ascii="Times" w:hAnsi="Times" w:cs="Times"/>
-          <w:b/>
-          <w:bCs/>
-          <w:sz w:val="26"/>
-          <w:szCs w:val="26"/>
-        </w:rPr>
-        <w:t>t</w:t>
-      </w:r>
-      <w:proofErr w:type="gramEnd"/>
-      <w:r>
-        <w:rPr>
-          <w:rFonts w:ascii="Times" w:hAnsi="Times" w:cs="Times"/>
-          <w:b/>
-          <w:bCs/>
-          <w:sz w:val="26"/>
-          <w:szCs w:val="26"/>
-        </w:rPr>
-        <w:t xml:space="preserve"> | –transcripts </w:t>
+        <w:t xml:space="preserve">-t | –transcripts </w:t>
       </w:r>
       <w:r>
         <w:rPr>
@@ -549,29 +491,7 @@
           <w:sz w:val="26"/>
           <w:szCs w:val="26"/>
         </w:rPr>
-        <w:t>-</w:t>
-      </w:r>
-      <w:proofErr w:type="gramStart"/>
-      <w:r>
-        <w:rPr>
-          <w:rFonts w:ascii="Times" w:hAnsi="Times" w:cs="Times"/>
-          <w:b/>
-          <w:bCs/>
-          <w:sz w:val="26"/>
-          <w:szCs w:val="26"/>
-        </w:rPr>
-        <w:t>m</w:t>
-      </w:r>
-      <w:proofErr w:type="gramEnd"/>
-      <w:r>
-        <w:rPr>
-          <w:rFonts w:ascii="Times" w:hAnsi="Times" w:cs="Times"/>
-          <w:b/>
-          <w:bCs/>
-          <w:sz w:val="26"/>
-          <w:szCs w:val="26"/>
-        </w:rPr>
-        <w:t xml:space="preserve"> | –</w:t>
+        <w:t>-m | –</w:t>
       </w:r>
       <w:proofErr w:type="spellStart"/>
       <w:r>
@@ -635,59 +555,47 @@
           <w:sz w:val="26"/>
           <w:szCs w:val="26"/>
         </w:rPr>
-        <w:t>-</w:t>
+        <w:t>-k | –</w:t>
+      </w:r>
+      <w:proofErr w:type="spellStart"/>
+      <w:r>
+        <w:rPr>
+          <w:rFonts w:ascii="Times" w:hAnsi="Times" w:cs="Times"/>
+          <w:b/>
+          <w:bCs/>
+          <w:sz w:val="26"/>
+          <w:szCs w:val="26"/>
+        </w:rPr>
+        <w:t>kmerSize</w:t>
+      </w:r>
+      <w:proofErr w:type="spellEnd"/>
+      <w:r>
+        <w:rPr>
+          <w:rFonts w:ascii="Times" w:hAnsi="Times" w:cs="Times"/>
+          <w:b/>
+          <w:bCs/>
+          <w:sz w:val="26"/>
+          <w:szCs w:val="26"/>
+        </w:rPr>
+        <w:t xml:space="preserve"> </w:t>
       </w:r>
       <w:proofErr w:type="gramStart"/>
       <w:r>
         <w:rPr>
           <w:rFonts w:ascii="Times" w:hAnsi="Times" w:cs="Times"/>
-          <w:b/>
-          <w:bCs/>
-          <w:sz w:val="26"/>
-          <w:szCs w:val="26"/>
-        </w:rPr>
-        <w:t>k</w:t>
+          <w:sz w:val="26"/>
+          <w:szCs w:val="26"/>
+        </w:rPr>
+        <w:t>The</w:t>
       </w:r>
       <w:proofErr w:type="gramEnd"/>
       <w:r>
         <w:rPr>
           <w:rFonts w:ascii="Times" w:hAnsi="Times" w:cs="Times"/>
-          <w:b/>
-          <w:bCs/>
-          <w:sz w:val="26"/>
-          <w:szCs w:val="26"/>
-        </w:rPr>
-        <w:t xml:space="preserve"> | –</w:t>
-      </w:r>
-      <w:proofErr w:type="spellStart"/>
-      <w:r>
-        <w:rPr>
-          <w:rFonts w:ascii="Times" w:hAnsi="Times" w:cs="Times"/>
-          <w:b/>
-          <w:bCs/>
-          <w:sz w:val="26"/>
-          <w:szCs w:val="26"/>
-        </w:rPr>
-        <w:t>kmerSize</w:t>
-      </w:r>
-      <w:proofErr w:type="spellEnd"/>
-      <w:r>
-        <w:rPr>
-          <w:rFonts w:ascii="Times" w:hAnsi="Times" w:cs="Times"/>
-          <w:b/>
-          <w:bCs/>
-          <w:sz w:val="26"/>
-          <w:szCs w:val="26"/>
-        </w:rPr>
-        <w:t xml:space="preserve"> </w:t>
-      </w:r>
-      <w:r>
-        <w:rPr>
-          <w:rFonts w:ascii="Times" w:hAnsi="Times" w:cs="Times"/>
-          <w:sz w:val="26"/>
-          <w:szCs w:val="26"/>
-        </w:rPr>
-        <w:t>The size of the k-</w:t>
+          <w:sz w:val="26"/>
+          <w:szCs w:val="26"/>
+        </w:rPr>
+        <w:t xml:space="preserve"> size of the k-</w:t>
       </w:r>
       <w:proofErr w:type="spellStart"/>
       <w:r>
@@ -741,7 +649,16 @@
           <w:sz w:val="26"/>
           <w:szCs w:val="26"/>
         </w:rPr>
-        <w:t>, the more robust they will be to errors in the reads, but the longer the k-</w:t>
+        <w:t xml:space="preserve">, the more robust they will be to errors in </w:t>
+      </w:r>
+      <w:r>
+        <w:rPr>
+          <w:rFonts w:ascii="Times" w:hAnsi="Times" w:cs="Times"/>
+          <w:sz w:val="26"/>
+          <w:szCs w:val="26"/>
+        </w:rPr>
+        <w:lastRenderedPageBreak/>
+        <w:t>the reads, but the longer the k-</w:t>
       </w:r>
       <w:proofErr w:type="spellStart"/>
       <w:r>
@@ -847,37 +764,25 @@
           <w:sz w:val="26"/>
           <w:szCs w:val="26"/>
         </w:rPr>
-        <w:t>-</w:t>
+        <w:t xml:space="preserve">-o | –out </w:t>
       </w:r>
       <w:proofErr w:type="gramStart"/>
       <w:r>
         <w:rPr>
           <w:rFonts w:ascii="Times" w:hAnsi="Times" w:cs="Times"/>
-          <w:b/>
-          <w:bCs/>
-          <w:sz w:val="26"/>
-          <w:szCs w:val="26"/>
-        </w:rPr>
-        <w:t>o</w:t>
+          <w:sz w:val="26"/>
+          <w:szCs w:val="26"/>
+        </w:rPr>
+        <w:t>The</w:t>
       </w:r>
       <w:proofErr w:type="gramEnd"/>
       <w:r>
         <w:rPr>
           <w:rFonts w:ascii="Times" w:hAnsi="Times" w:cs="Times"/>
-          <w:b/>
-          <w:bCs/>
-          <w:sz w:val="26"/>
-          <w:szCs w:val="26"/>
-        </w:rPr>
-        <w:t xml:space="preserve"> | –out </w:t>
-      </w:r>
-      <w:r>
-        <w:rPr>
-          <w:rFonts w:ascii="Times" w:hAnsi="Times" w:cs="Times"/>
-          <w:sz w:val="26"/>
-          <w:szCs w:val="26"/>
-        </w:rPr>
-        <w:t>The directory in which the Sailfish index will be placed.  +          <w:sz w:val="26"/>
+          <w:szCs w:val="26"/>
+        </w:rPr>
+        <w:t xml:space="preserve"> directory in which the Sailfish index will be placed.   </w:t>
       </w:r>
     </w:p>
@@ -911,38 +816,25 @@
           <w:sz w:val="26"/>
           <w:szCs w:val="26"/>
         </w:rPr>
-        <w:lastRenderedPageBreak/>
-        <w:t>-</w:t>
+        <w:t xml:space="preserve">-p | –threads </w:t>
       </w:r>
       <w:proofErr w:type="gramStart"/>
       <w:r>
         <w:rPr>
           <w:rFonts w:ascii="Times" w:hAnsi="Times" w:cs="Times"/>
-          <w:b/>
-          <w:bCs/>
-          <w:sz w:val="26"/>
-          <w:szCs w:val="26"/>
-        </w:rPr>
-        <w:t>p</w:t>
+          <w:sz w:val="26"/>
+          <w:szCs w:val="26"/>
+        </w:rPr>
+        <w:t>The</w:t>
       </w:r>
       <w:proofErr w:type="gramEnd"/>
       <w:r>
         <w:rPr>
           <w:rFonts w:ascii="Times" w:hAnsi="Times" w:cs="Times"/>
-          <w:b/>
-          <w:bCs/>
-          <w:sz w:val="26"/>
-          <w:szCs w:val="26"/>
-        </w:rPr>
-        <w:t xml:space="preserve"> | –threads </w:t>
-      </w:r>
-      <w:r>
-        <w:rPr>
-          <w:rFonts w:ascii="Times" w:hAnsi="Times" w:cs="Times"/>
-          <w:sz w:val="26"/>
-          <w:szCs w:val="26"/>
-        </w:rPr>
-        <w:t>The maximum number of concurrent threads to use when building the index.  +          <w:sz w:val="26"/>
+          <w:szCs w:val="26"/>
+        </w:rPr>
+        <w:t xml:space="preserve"> maximum number of concurrent threads to use when building the index.   </w:t>
       </w:r>
     </w:p>
@@ -976,29 +868,7 @@
           <w:sz w:val="26"/>
           <w:szCs w:val="26"/>
         </w:rPr>
-        <w:t>-</w:t>
-      </w:r>
-      <w:proofErr w:type="gramStart"/>
-      <w:r>
-        <w:rPr>
-          <w:rFonts w:ascii="Times" w:hAnsi="Times" w:cs="Times"/>
-          <w:b/>
-          <w:bCs/>
-          <w:sz w:val="26"/>
-          <w:szCs w:val="26"/>
-        </w:rPr>
-        <w:t>f</w:t>
-      </w:r>
-      <w:proofErr w:type="gramEnd"/>
-      <w:r>
-        <w:rPr>
-          <w:rFonts w:ascii="Times" w:hAnsi="Times" w:cs="Times"/>
-          <w:b/>
-          <w:bCs/>
-          <w:sz w:val="26"/>
-          <w:szCs w:val="26"/>
-        </w:rPr>
-        <w:t xml:space="preserve"> | –force </w:t>
+        <w:t xml:space="preserve">-f | –force </w:t>
       </w:r>
       <w:r>
         <w:rPr>
@@ -1304,29 +1174,7 @@
           <w:sz w:val="26"/>
           <w:szCs w:val="26"/>
         </w:rPr>
-        <w:t>-</w:t>
-      </w:r>
-      <w:proofErr w:type="gramStart"/>
-      <w:r>
-        <w:rPr>
-          <w:rFonts w:ascii="Times" w:hAnsi="Times" w:cs="Times"/>
-          <w:b/>
-          <w:bCs/>
-          <w:sz w:val="26"/>
-          <w:szCs w:val="26"/>
-        </w:rPr>
-        <w:t>v</w:t>
-      </w:r>
-      <w:proofErr w:type="gramEnd"/>
-      <w:r>
-        <w:rPr>
-          <w:rFonts w:ascii="Times" w:hAnsi="Times" w:cs="Times"/>
-          <w:b/>
-          <w:bCs/>
-          <w:sz w:val="26"/>
-          <w:szCs w:val="26"/>
-        </w:rPr>
-        <w:t xml:space="preserve"> | –version </w:t>
+        <w:t xml:space="preserve">-v | –version </w:t>
       </w:r>
       <w:r>
         <w:rPr>
@@ -1368,29 +1216,7 @@
           <w:sz w:val="26"/>
           <w:szCs w:val="26"/>
         </w:rPr>
-        <w:t>-</w:t>
-      </w:r>
-      <w:proofErr w:type="gramStart"/>
-      <w:r>
-        <w:rPr>
-          <w:rFonts w:ascii="Times" w:hAnsi="Times" w:cs="Times"/>
-          <w:b/>
-          <w:bCs/>
-          <w:sz w:val="26"/>
-          <w:szCs w:val="26"/>
-        </w:rPr>
-        <w:t>h</w:t>
-      </w:r>
-      <w:proofErr w:type="gramEnd"/>
-      <w:r>
-        <w:rPr>
-          <w:rFonts w:ascii="Times" w:hAnsi="Times" w:cs="Times"/>
-          <w:b/>
-          <w:bCs/>
-          <w:sz w:val="26"/>
-          <w:szCs w:val="26"/>
-        </w:rPr>
-        <w:t xml:space="preserve"> | –help </w:t>
+        <w:t xml:space="preserve">-h | –help </w:t>
       </w:r>
       <w:r>
         <w:rPr>
@@ -1435,36 +1261,44 @@
         <w:t>-</w:t>
       </w:r>
       <w:proofErr w:type="spellStart"/>
+      <w:r>
+        <w:rPr>
+          <w:rFonts w:ascii="Times" w:hAnsi="Times" w:cs="Times"/>
+          <w:b/>
+          <w:bCs/>
+          <w:sz w:val="26"/>
+          <w:szCs w:val="26"/>
+        </w:rPr>
+        <w:t>i</w:t>
+      </w:r>
+      <w:proofErr w:type="spellEnd"/>
+      <w:r>
+        <w:rPr>
+          <w:rFonts w:ascii="Times" w:hAnsi="Times" w:cs="Times"/>
+          <w:b/>
+          <w:bCs/>
+          <w:sz w:val="26"/>
+          <w:szCs w:val="26"/>
+        </w:rPr>
+        <w:t xml:space="preserve"> | –index </w:t>
+      </w:r>
       <w:proofErr w:type="gramStart"/>
       <w:r>
         <w:rPr>
           <w:rFonts w:ascii="Times" w:hAnsi="Times" w:cs="Times"/>
-          <w:b/>
-          <w:bCs/>
-          <w:sz w:val="26"/>
-          <w:szCs w:val="26"/>
-        </w:rPr>
-        <w:t>i</w:t>
-      </w:r>
-      <w:proofErr w:type="spellEnd"/>
+          <w:sz w:val="26"/>
+          <w:szCs w:val="26"/>
+        </w:rPr>
+        <w:t>The</w:t>
+      </w:r>
       <w:proofErr w:type="gramEnd"/>
       <w:r>
         <w:rPr>
           <w:rFonts w:ascii="Times" w:hAnsi="Times" w:cs="Times"/>
-          <w:b/>
-          <w:bCs/>
-          <w:sz w:val="26"/>
-          <w:szCs w:val="26"/>
-        </w:rPr>
-        <w:t xml:space="preserve"> | –index </w:t>
-      </w:r>
-      <w:r>
-        <w:rPr>
-          <w:rFonts w:ascii="Times" w:hAnsi="Times" w:cs="Times"/>
-          <w:sz w:val="26"/>
-          <w:szCs w:val="26"/>
-        </w:rPr>
-        <w:t>The path to the Sailfish index built on the set of target transcripts.  +          <w:sz w:val="26"/>
+          <w:szCs w:val="26"/>
+        </w:rPr>
+        <w:t xml:space="preserve"> path to the Sailfish index built on the set of target transcripts.   </w:t>
       </w:r>
     </w:p>
@@ -1498,29 +1332,7 @@
           <w:sz w:val="26"/>
           <w:szCs w:val="26"/>
         </w:rPr>
-        <w:t>-</w:t>
-      </w:r>
-      <w:proofErr w:type="gramStart"/>
-      <w:r>
-        <w:rPr>
-          <w:rFonts w:ascii="Times" w:hAnsi="Times" w:cs="Times"/>
-          <w:b/>
-          <w:bCs/>
-          <w:sz w:val="26"/>
-          <w:szCs w:val="26"/>
-        </w:rPr>
-        <w:t>l</w:t>
-      </w:r>
-      <w:proofErr w:type="gramEnd"/>
-      <w:r>
-        <w:rPr>
-          <w:rFonts w:ascii="Times" w:hAnsi="Times" w:cs="Times"/>
-          <w:b/>
-          <w:bCs/>
-          <w:sz w:val="26"/>
-          <w:szCs w:val="26"/>
-        </w:rPr>
-        <w:t xml:space="preserve"> | –</w:t>
+        <w:t>-l | –</w:t>
       </w:r>
       <w:proofErr w:type="spellStart"/>
       <w:r>
@@ -1601,29 +1413,7 @@
           <w:sz w:val="26"/>
           <w:szCs w:val="26"/>
         </w:rPr>
-        <w:t>-</w:t>
-      </w:r>
-      <w:proofErr w:type="gramStart"/>
-      <w:r>
-        <w:rPr>
-          <w:rFonts w:ascii="Times" w:hAnsi="Times" w:cs="Times"/>
-          <w:b/>
-          <w:bCs/>
-          <w:sz w:val="26"/>
-          <w:szCs w:val="26"/>
-        </w:rPr>
-        <w:t>r</w:t>
-      </w:r>
-      <w:proofErr w:type="gramEnd"/>
-      <w:r>
-        <w:rPr>
-          <w:rFonts w:ascii="Times" w:hAnsi="Times" w:cs="Times"/>
-          <w:b/>
-          <w:bCs/>
-          <w:sz w:val="26"/>
-          <w:szCs w:val="26"/>
-        </w:rPr>
-        <w:t xml:space="preserve"> | –</w:t>
+        <w:t>-r | –</w:t>
       </w:r>
       <w:proofErr w:type="spellStart"/>
       <w:r>
@@ -1713,7 +1503,16 @@
           <w:sz w:val="26"/>
           <w:szCs w:val="26"/>
         </w:rPr>
-        <w:t xml:space="preserve"> follow the -l option, and is only valid if the library format is of the paired-end type (PE).  +        <w:t xml:space="preserve"> follow the -l option, and is only </w:t>
+      </w:r>
+      <w:r>
+        <w:rPr>
+          <w:rFonts w:ascii="Times" w:hAnsi="Times" w:cs="Times"/>
+          <w:sz w:val="26"/>
+          <w:szCs w:val="26"/>
+        </w:rPr>
+        <w:lastRenderedPageBreak/>
+        <w:t>valid if the library format is of the paired-end type (PE).   </w:t>
       </w:r>
     </w:p>
@@ -1810,27 +1609,15 @@
         <w:t>–</w:t>
       </w:r>
       <w:proofErr w:type="spellStart"/>
-      <w:proofErr w:type="gramStart"/>
-      <w:r>
-        <w:rPr>
-          <w:rFonts w:ascii="Times" w:hAnsi="Times" w:cs="Times"/>
-          <w:b/>
-          <w:bCs/>
-          <w:sz w:val="26"/>
-          <w:szCs w:val="26"/>
-        </w:rPr>
-        <w:t>no</w:t>
-      </w:r>
-      <w:proofErr w:type="gramEnd"/>
-      <w:r>
-        <w:rPr>
-          <w:rFonts w:ascii="Times" w:hAnsi="Times" w:cs="Times"/>
-          <w:b/>
-          <w:bCs/>
-          <w:sz w:val="26"/>
-          <w:szCs w:val="26"/>
-        </w:rPr>
-        <w:t>_bias_correct</w:t>
+      <w:r>
+        <w:rPr>
+          <w:rFonts w:ascii="Times" w:hAnsi="Times" w:cs="Times"/>
+          <w:b/>
+          <w:bCs/>
+          <w:sz w:val="26"/>
+          <w:szCs w:val="26"/>
+        </w:rPr>
+        <w:t>no_bias_correct</w:t>
       </w:r>
       <w:proofErr w:type="spellEnd"/>
       <w:r>
@@ -1919,29 +1706,7 @@
           <w:sz w:val="26"/>
           <w:szCs w:val="26"/>
         </w:rPr>
-        <w:t>-</w:t>
-      </w:r>
-      <w:proofErr w:type="gramStart"/>
-      <w:r>
-        <w:rPr>
-          <w:rFonts w:ascii="Times" w:hAnsi="Times" w:cs="Times"/>
-          <w:b/>
-          <w:bCs/>
-          <w:sz w:val="26"/>
-          <w:szCs w:val="26"/>
-        </w:rPr>
-        <w:t>m</w:t>
-      </w:r>
-      <w:proofErr w:type="gramEnd"/>
-      <w:r>
-        <w:rPr>
-          <w:rFonts w:ascii="Times" w:hAnsi="Times" w:cs="Times"/>
-          <w:b/>
-          <w:bCs/>
-          <w:sz w:val="26"/>
-          <w:szCs w:val="26"/>
-        </w:rPr>
-        <w:t xml:space="preserve"> | –</w:t>
+        <w:t>-m | –</w:t>
       </w:r>
       <w:proofErr w:type="spellStart"/>
       <w:r>
@@ -2059,37 +1824,25 @@
           <w:sz w:val="26"/>
           <w:szCs w:val="26"/>
         </w:rPr>
-        <w:t>-</w:t>
+        <w:t xml:space="preserve">-o | –out </w:t>
       </w:r>
       <w:proofErr w:type="gramStart"/>
       <w:r>
         <w:rPr>
           <w:rFonts w:ascii="Times" w:hAnsi="Times" w:cs="Times"/>
-          <w:b/>
-          <w:bCs/>
-          <w:sz w:val="26"/>
-          <w:szCs w:val="26"/>
-        </w:rPr>
-        <w:t>o</w:t>
+          <w:sz w:val="26"/>
+          <w:szCs w:val="26"/>
+        </w:rPr>
+        <w:t>The</w:t>
       </w:r>
       <w:proofErr w:type="gramEnd"/>
       <w:r>
         <w:rPr>
           <w:rFonts w:ascii="Times" w:hAnsi="Times" w:cs="Times"/>
-          <w:b/>
-          <w:bCs/>
-          <w:sz w:val="26"/>
-          <w:szCs w:val="26"/>
-        </w:rPr>
-        <w:t xml:space="preserve"> | –out </w:t>
-      </w:r>
-      <w:r>
-        <w:rPr>
-          <w:rFonts w:ascii="Times" w:hAnsi="Times" w:cs="Times"/>
-          <w:sz w:val="26"/>
-          <w:szCs w:val="26"/>
-        </w:rPr>
-        <w:t>The output directory where the quantification results (and other relevant files) are written.  +          <w:sz w:val="26"/>
+          <w:szCs w:val="26"/>
+        </w:rPr>
+        <w:t xml:space="preserve"> output directory where the quantification results (and other relevant files) are written.   </w:t>
       </w:r>
     </w:p>
@@ -2123,37 +1876,25 @@
           <w:sz w:val="26"/>
           <w:szCs w:val="26"/>
         </w:rPr>
-        <w:t>-</w:t>
+        <w:t xml:space="preserve">-n | –iterations </w:t>
       </w:r>
       <w:proofErr w:type="gramStart"/>
       <w:r>
         <w:rPr>
           <w:rFonts w:ascii="Times" w:hAnsi="Times" w:cs="Times"/>
-          <w:b/>
-          <w:bCs/>
-          <w:sz w:val="26"/>
-          <w:szCs w:val="26"/>
-        </w:rPr>
-        <w:t>n</w:t>
+          <w:sz w:val="26"/>
+          <w:szCs w:val="26"/>
+        </w:rPr>
+        <w:t>The</w:t>
       </w:r>
       <w:proofErr w:type="gramEnd"/>
       <w:r>
         <w:rPr>
           <w:rFonts w:ascii="Times" w:hAnsi="Times" w:cs="Times"/>
-          <w:b/>
-          <w:bCs/>
-          <w:sz w:val="26"/>
-          <w:szCs w:val="26"/>
-        </w:rPr>
-        <w:t xml:space="preserve"> | –iterations </w:t>
-      </w:r>
-      <w:r>
-        <w:rPr>
-          <w:rFonts w:ascii="Times" w:hAnsi="Times" w:cs="Times"/>
-          <w:sz w:val="26"/>
-          <w:szCs w:val="26"/>
-        </w:rPr>
-        <w:t xml:space="preserve">The maximum number of iterations of the EM step to carry out. The optimization algorithm that computes the transcript estimates will terminate when either the convergence </w:t>
+          <w:sz w:val="26"/>
+          <w:szCs w:val="26"/>
+        </w:rPr>
+        <w:t xml:space="preserve"> maximum number of iterations of the EM step to carry out. The optimization algorithm that computes the transcript estimates will terminate when either the convergence </w:t>
       </w:r>
       <w:proofErr w:type="spellStart"/>
       <w:r>
@@ -2205,37 +1946,25 @@
           <w:sz w:val="26"/>
           <w:szCs w:val="26"/>
         </w:rPr>
-        <w:t>-</w:t>
+        <w:t xml:space="preserve">-d | –delta </w:t>
       </w:r>
       <w:proofErr w:type="gramStart"/>
       <w:r>
         <w:rPr>
           <w:rFonts w:ascii="Times" w:hAnsi="Times" w:cs="Times"/>
-          <w:b/>
-          <w:bCs/>
-          <w:sz w:val="26"/>
-          <w:szCs w:val="26"/>
-        </w:rPr>
-        <w:t>d</w:t>
+          <w:sz w:val="26"/>
+          <w:szCs w:val="26"/>
+        </w:rPr>
+        <w:t>The</w:t>
       </w:r>
       <w:proofErr w:type="gramEnd"/>
       <w:r>
         <w:rPr>
           <w:rFonts w:ascii="Times" w:hAnsi="Times" w:cs="Times"/>
-          <w:b/>
-          <w:bCs/>
-          <w:sz w:val="26"/>
-          <w:szCs w:val="26"/>
-        </w:rPr>
-        <w:t xml:space="preserve"> | –delta </w:t>
-      </w:r>
-      <w:r>
-        <w:rPr>
-          <w:rFonts w:ascii="Times" w:hAnsi="Times" w:cs="Times"/>
-          <w:sz w:val="26"/>
-          <w:szCs w:val="26"/>
-        </w:rPr>
-        <w:t>The maximum allowable delta between consecutive iterations of the optimization procedure. If the maximum relative change in any transcripts’ abundance is less than this value between two consecutive iterations of the optimization, then the procedure will be considered to have converged and the optimization will terminate.  +          <w:sz w:val="26"/>
+          <w:szCs w:val="26"/>
+        </w:rPr>
+        <w:t xml:space="preserve"> maximum allowable delta between consecutive iterations of the optimization procedure. If the maximum relative change in any transcripts’ abundance is less than this value between two consecutive iterations of the optimization, then the procedure will be considered to have converged and the optimization will terminate.   </w:t>
       </w:r>
     </w:p>
@@ -2269,37 +1998,25 @@
           <w:sz w:val="26"/>
           <w:szCs w:val="26"/>
         </w:rPr>
-        <w:t>-</w:t>
+        <w:t xml:space="preserve">-p | –threads </w:t>
       </w:r>
       <w:proofErr w:type="gramStart"/>
       <w:r>
         <w:rPr>
           <w:rFonts w:ascii="Times" w:hAnsi="Times" w:cs="Times"/>
-          <w:b/>
-          <w:bCs/>
-          <w:sz w:val="26"/>
-          <w:szCs w:val="26"/>
-        </w:rPr>
-        <w:t>p</w:t>
+          <w:sz w:val="26"/>
+          <w:szCs w:val="26"/>
+        </w:rPr>
+        <w:t>The</w:t>
       </w:r>
       <w:proofErr w:type="gramEnd"/>
       <w:r>
         <w:rPr>
           <w:rFonts w:ascii="Times" w:hAnsi="Times" w:cs="Times"/>
-          <w:b/>
-          <w:bCs/>
-          <w:sz w:val="26"/>
-          <w:szCs w:val="26"/>
-        </w:rPr>
-        <w:t xml:space="preserve"> | –threads </w:t>
-      </w:r>
-      <w:r>
-        <w:rPr>
-          <w:rFonts w:ascii="Times" w:hAnsi="Times" w:cs="Times"/>
-          <w:sz w:val="26"/>
-          <w:szCs w:val="26"/>
-        </w:rPr>
-        <w:t>The maximum number of threads to use when counting k-</w:t>
+          <w:sz w:val="26"/>
+          <w:szCs w:val="26"/>
+        </w:rPr>
+        <w:t xml:space="preserve"> maximum number of threads to use when counting k-</w:t>
       </w:r>
       <w:proofErr w:type="spellStart"/>
       <w:r>
@@ -2351,37 +2068,25 @@
           <w:sz w:val="26"/>
           <w:szCs w:val="26"/>
         </w:rPr>
-        <w:t>-</w:t>
+        <w:t xml:space="preserve">-f | –force </w:t>
       </w:r>
       <w:proofErr w:type="gramStart"/>
       <w:r>
         <w:rPr>
           <w:rFonts w:ascii="Times" w:hAnsi="Times" w:cs="Times"/>
-          <w:b/>
-          <w:bCs/>
-          <w:sz w:val="26"/>
-          <w:szCs w:val="26"/>
-        </w:rPr>
-        <w:t>f</w:t>
+          <w:sz w:val="26"/>
+          <w:szCs w:val="26"/>
+        </w:rPr>
+        <w:t>By</w:t>
       </w:r>
       <w:proofErr w:type="gramEnd"/>
       <w:r>
         <w:rPr>
           <w:rFonts w:ascii="Times" w:hAnsi="Times" w:cs="Times"/>
-          <w:b/>
-          <w:bCs/>
-          <w:sz w:val="26"/>
-          <w:szCs w:val="26"/>
-        </w:rPr>
-        <w:t xml:space="preserve"> | –force </w:t>
-      </w:r>
-      <w:r>
-        <w:rPr>
-          <w:rFonts w:ascii="Times" w:hAnsi="Times" w:cs="Times"/>
-          <w:sz w:val="26"/>
-          <w:szCs w:val="26"/>
-        </w:rPr>
-        <w:t>By default, if the output folder provided to the -o option already exists, the k-</w:t>
+          <w:sz w:val="26"/>
+          <w:szCs w:val="26"/>
+        </w:rPr>
+        <w:t xml:space="preserve"> default, if the output folder provided to the -o option already exists, the k-</w:t>
       </w:r>
       <w:proofErr w:type="spellStart"/>
       <w:r>
@@ -2451,29 +2156,7 @@
           <w:sz w:val="26"/>
           <w:szCs w:val="26"/>
         </w:rPr>
-        <w:t>-</w:t>
-      </w:r>
-      <w:proofErr w:type="gramStart"/>
-      <w:r>
-        <w:rPr>
-          <w:rFonts w:ascii="Times" w:hAnsi="Times" w:cs="Times"/>
-          <w:b/>
-          <w:bCs/>
-          <w:sz w:val="26"/>
-          <w:szCs w:val="26"/>
-        </w:rPr>
-        <w:t>a</w:t>
-      </w:r>
-      <w:proofErr w:type="gramEnd"/>
-      <w:r>
-        <w:rPr>
-          <w:rFonts w:ascii="Times" w:hAnsi="Times" w:cs="Times"/>
-          <w:b/>
-          <w:bCs/>
-          <w:sz w:val="26"/>
-          <w:szCs w:val="26"/>
-        </w:rPr>
-        <w:t xml:space="preserve"> | –</w:t>
+        <w:t>-a | –</w:t>
       </w:r>
       <w:proofErr w:type="spellStart"/>
       <w:r>
@@ -2598,6 +2281,7 @@
           <w:sz w:val="26"/>
           <w:szCs w:val="26"/>
         </w:rPr>
+        <w:lastRenderedPageBreak/>
         <w:t xml:space="preserve">&gt; </w:t>
       </w:r>
       <w:proofErr w:type="gramStart"/>
@@ -2691,8 +2375,111 @@
           <w:sz w:val="26"/>
           <w:szCs w:val="26"/>
         </w:rPr>
-        <w:t xml:space="preserve">  {-</w:t>
-      </w:r>
+        <w:t xml:space="preserve">  {-r &lt;unmated&gt; | -2 &lt;mates1&gt; -2 &lt;mates2&gt;} -o &lt;</w:t>
+      </w:r>
+      <w:proofErr w:type="spellStart"/>
+      <w:r>
+        <w:rPr>
+          <w:rFonts w:ascii="Times" w:hAnsi="Times" w:cs="Times"/>
+          <w:sz w:val="26"/>
+          <w:szCs w:val="26"/>
+        </w:rPr>
+        <w:t>quant_dir</w:t>
+      </w:r>
+      <w:proofErr w:type="spellEnd"/>
+      <w:r>
+        <w:rPr>
+          <w:rFonts w:ascii="Times" w:hAnsi="Times" w:cs="Times"/>
+          <w:sz w:val="26"/>
+          <w:szCs w:val="26"/>
+        </w:rPr>
+        <w:t>&gt;</w:t>
+      </w:r>
+    </w:p>
+    <w:p>
+      <w:pPr>
+        <w:widowControl w:val="0"/>
+        <w:autoSpaceDE w:val="0"/>
+        <w:autoSpaceDN w:val="0"/>
+        <w:adjustRightInd w:val="0"/>
+        <w:spacing w:after="240"/>
+        <w:rPr>
+          <w:rFonts w:ascii="Times" w:hAnsi="Times" w:cs="Times"/>
+        </w:rPr>
+      </w:pPr>
+      <w:r>
+        <w:rPr>
+          <w:rFonts w:ascii="Times" w:hAnsi="Times" w:cs="Times"/>
+          <w:sz w:val="26"/>
+          <w:szCs w:val="26"/>
+        </w:rPr>
+        <w:t>Where &lt;</w:t>
+      </w:r>
+      <w:proofErr w:type="spellStart"/>
+      <w:r>
+        <w:rPr>
+          <w:rFonts w:ascii="Times" w:hAnsi="Times" w:cs="Times"/>
+          <w:sz w:val="26"/>
+          <w:szCs w:val="26"/>
+        </w:rPr>
+        <w:t>index_dir</w:t>
+      </w:r>
+      <w:proofErr w:type="spellEnd"/>
+      <w:r>
+        <w:rPr>
+          <w:rFonts w:ascii="Times" w:hAnsi="Times" w:cs="Times"/>
+          <w:sz w:val="26"/>
+          <w:szCs w:val="26"/>
+        </w:rPr>
+        <w:t>&gt; is, as described above, the location of the Sailfish index, &lt;</w:t>
+      </w:r>
+      <w:proofErr w:type="spellStart"/>
+      <w:r>
+        <w:rPr>
+          <w:rFonts w:ascii="Times" w:hAnsi="Times" w:cs="Times"/>
+          <w:sz w:val="26"/>
+          <w:szCs w:val="26"/>
+        </w:rPr>
+        <w:t>libtype</w:t>
+      </w:r>
+      <w:proofErr w:type="spellEnd"/>
+      <w:r>
+        <w:rPr>
+          <w:rFonts w:ascii="Times" w:hAnsi="Times" w:cs="Times"/>
+          <w:sz w:val="26"/>
+          <w:szCs w:val="26"/>
+        </w:rPr>
+        <w:t xml:space="preserve">&gt; is a string describing the format of the read library (see </w:t>
+      </w:r>
+      <w:r>
+        <w:rPr>
+          <w:rFonts w:ascii="Times" w:hAnsi="Times" w:cs="Times"/>
+          <w:color w:val="FB00FF"/>
+          <w:sz w:val="26"/>
+          <w:szCs w:val="26"/>
+        </w:rPr>
+        <w:t xml:space="preserve">library string </w:t>
+      </w:r>
+      <w:r>
+        <w:rPr>
+          <w:rFonts w:ascii="Times" w:hAnsi="Times" w:cs="Times"/>
+          <w:sz w:val="26"/>
+          <w:szCs w:val="26"/>
+        </w:rPr>
+        <w:t xml:space="preserve">below) &lt;unmated&gt; is a list of files containing unmated reads, &lt;mates{1,2}&gt; are lists of files containing, respectively, the first and second mates of paired-end </w:t>
+      </w:r>
+    </w:p>
+    <w:p>
+      <w:pPr>
+        <w:widowControl w:val="0"/>
+        <w:autoSpaceDE w:val="0"/>
+        <w:autoSpaceDN w:val="0"/>
+        <w:adjustRightInd w:val="0"/>
+        <w:spacing w:after="240"/>
+        <w:rPr>
+          <w:rFonts w:ascii="Times" w:hAnsi="Times" w:cs="Times"/>
+        </w:rPr>
+      </w:pPr>
       <w:proofErr w:type="gramStart"/>
       <w:r>
         <w:rPr>
@@ -2700,7 +2487,7 @@
           <w:sz w:val="26"/>
           <w:szCs w:val="26"/>
         </w:rPr>
-        <w:t>r</w:t>
+        <w:t>reads</w:t>
       </w:r>
       <w:proofErr w:type="gramEnd"/>
       <w:r>
@@ -2709,7 +2496,7 @@
           <w:sz w:val="26"/>
           <w:szCs w:val="26"/>
         </w:rPr>
-        <w:t xml:space="preserve"> &lt;unmated&gt; | -2 &lt;mates1&gt; -2 &lt;mates2&gt;} -o &lt;</w:t>
+        <w:t>. Finally, &lt;</w:t>
       </w:r>
       <w:proofErr w:type="spellStart"/>
       <w:r>
@@ -2727,7 +2514,7 @@
           <w:sz w:val="26"/>
           <w:szCs w:val="26"/>
         </w:rPr>
-        <w:t>&gt;</w:t>
+        <w:t xml:space="preserve">&gt; is the directory where the output should be written. </w:t>
       </w:r>
     </w:p>
     <w:p>
@@ -2747,78 +2534,223 @@
           <w:sz w:val="26"/>
           <w:szCs w:val="26"/>
         </w:rPr>
-        <w:t>Where &lt;</w:t>
-      </w:r>
-      <w:proofErr w:type="spellStart"/>
-      <w:r>
-        <w:rPr>
-          <w:rFonts w:ascii="Times" w:hAnsi="Times" w:cs="Times"/>
-          <w:sz w:val="26"/>
-          <w:szCs w:val="26"/>
-        </w:rPr>
-        <w:t>index_dir</w:t>
-      </w:r>
-      <w:proofErr w:type="spellEnd"/>
-      <w:r>
-        <w:rPr>
-          <w:rFonts w:ascii="Times" w:hAnsi="Times" w:cs="Times"/>
-          <w:sz w:val="26"/>
-          <w:szCs w:val="26"/>
-        </w:rPr>
-        <w:t>&gt; is, as described above, the location of the Sailfish index, &lt;</w:t>
-      </w:r>
-      <w:proofErr w:type="spellStart"/>
-      <w:r>
-        <w:rPr>
-          <w:rFonts w:ascii="Times" w:hAnsi="Times" w:cs="Times"/>
-          <w:sz w:val="26"/>
-          <w:szCs w:val="26"/>
-        </w:rPr>
-        <w:t>libtype</w:t>
-      </w:r>
-      <w:proofErr w:type="spellEnd"/>
-      <w:r>
-        <w:rPr>
-          <w:rFonts w:ascii="Times" w:hAnsi="Times" w:cs="Times"/>
-          <w:sz w:val="26"/>
-          <w:szCs w:val="26"/>
-        </w:rPr>
-        <w:t xml:space="preserve">&gt; is a string describing the format of the read library (see </w:t>
-      </w:r>
-      <w:r>
-        <w:rPr>
-          <w:rFonts w:ascii="Times" w:hAnsi="Times" w:cs="Times"/>
-          <w:color w:val="FB00FF"/>
-          <w:sz w:val="26"/>
-          <w:szCs w:val="26"/>
-        </w:rPr>
-        <w:t xml:space="preserve">library string </w:t>
-      </w:r>
-      <w:r>
-        <w:rPr>
-          <w:rFonts w:ascii="Times" w:hAnsi="Times" w:cs="Times"/>
-          <w:sz w:val="26"/>
-          <w:szCs w:val="26"/>
-        </w:rPr>
-        <w:t>below) &lt;unmated&gt; is a list of files containing unmated reads, &lt;</w:t>
-      </w:r>
-      <w:proofErr w:type="gramStart"/>
-      <w:r>
-        <w:rPr>
-          <w:rFonts w:ascii="Times" w:hAnsi="Times" w:cs="Times"/>
-          <w:sz w:val="26"/>
-          <w:szCs w:val="26"/>
-        </w:rPr>
-        <w:t>mates{</w:t>
-      </w:r>
-      <w:proofErr w:type="gramEnd"/>
-      <w:r>
-        <w:rPr>
-          <w:rFonts w:ascii="Times" w:hAnsi="Times" w:cs="Times"/>
-          <w:sz w:val="26"/>
-          <w:szCs w:val="26"/>
-        </w:rPr>
-        <w:t xml:space="preserve">1,2}&gt; are lists of files containing, respectively, the first and second mates of paired-end </w:t>
+        <w:t>When the quantification step is finished, the directory &lt;</w:t>
+      </w:r>
+      <w:proofErr w:type="spellStart"/>
+      <w:r>
+        <w:rPr>
+          <w:rFonts w:ascii="Times" w:hAnsi="Times" w:cs="Times"/>
+          <w:sz w:val="26"/>
+          <w:szCs w:val="26"/>
+        </w:rPr>
+        <w:t>quant_dir</w:t>
+      </w:r>
+      <w:proofErr w:type="spellEnd"/>
+      <w:r>
+        <w:rPr>
+          <w:rFonts w:ascii="Times" w:hAnsi="Times" w:cs="Times"/>
+          <w:sz w:val="26"/>
+          <w:szCs w:val="26"/>
+        </w:rPr>
+        <w:t>&gt; will contain a file named “</w:t>
+      </w:r>
+      <w:proofErr w:type="spellStart"/>
+      <w:r>
+        <w:rPr>
+          <w:rFonts w:ascii="Times" w:hAnsi="Times" w:cs="Times"/>
+          <w:sz w:val="26"/>
+          <w:szCs w:val="26"/>
+        </w:rPr>
+        <w:t>quant.sf</w:t>
+      </w:r>
+      <w:proofErr w:type="spellEnd"/>
+      <w:r>
+        <w:rPr>
+          <w:rFonts w:ascii="Times" w:hAnsi="Times" w:cs="Times"/>
+          <w:sz w:val="26"/>
+          <w:szCs w:val="26"/>
+        </w:rPr>
+        <w:t xml:space="preserve">”. This file contains the result of the Sailfish quantification step. This file contains a number of columns (which are listed in the last of the header lines beginning with ‘#’). Specifically, the columns are (1) Transcript ID, (2) Transcript Length, (3) Transcripts per Million (TPM), (4) Reads Per </w:t>
+      </w:r>
+      <w:proofErr w:type="spellStart"/>
+      <w:r>
+        <w:rPr>
+          <w:rFonts w:ascii="Times" w:hAnsi="Times" w:cs="Times"/>
+          <w:sz w:val="26"/>
+          <w:szCs w:val="26"/>
+        </w:rPr>
+        <w:t>Kilobase</w:t>
+      </w:r>
+      <w:proofErr w:type="spellEnd"/>
+      <w:r>
+        <w:rPr>
+          <w:rFonts w:ascii="Times" w:hAnsi="Times" w:cs="Times"/>
+          <w:sz w:val="26"/>
+          <w:szCs w:val="26"/>
+        </w:rPr>
+        <w:t xml:space="preserve"> per Million mapped reads (RPKM), (5) K-</w:t>
+      </w:r>
+      <w:proofErr w:type="spellStart"/>
+      <w:r>
+        <w:rPr>
+          <w:rFonts w:ascii="Times" w:hAnsi="Times" w:cs="Times"/>
+          <w:sz w:val="26"/>
+          <w:szCs w:val="26"/>
+        </w:rPr>
+        <w:t>mers</w:t>
+      </w:r>
+      <w:proofErr w:type="spellEnd"/>
+      <w:r>
+        <w:rPr>
+          <w:rFonts w:ascii="Times" w:hAnsi="Times" w:cs="Times"/>
+          <w:sz w:val="26"/>
+          <w:szCs w:val="26"/>
+        </w:rPr>
+        <w:t xml:space="preserve"> Per </w:t>
+      </w:r>
+      <w:proofErr w:type="spellStart"/>
+      <w:r>
+        <w:rPr>
+          <w:rFonts w:ascii="Times" w:hAnsi="Times" w:cs="Times"/>
+          <w:sz w:val="26"/>
+          <w:szCs w:val="26"/>
+        </w:rPr>
+        <w:t>Kilobase</w:t>
+      </w:r>
+      <w:proofErr w:type="spellEnd"/>
+      <w:r>
+        <w:rPr>
+          <w:rFonts w:ascii="Times" w:hAnsi="Times" w:cs="Times"/>
+          <w:sz w:val="26"/>
+          <w:szCs w:val="26"/>
+        </w:rPr>
+        <w:t xml:space="preserve"> per Million mapped k-</w:t>
+      </w:r>
+      <w:proofErr w:type="spellStart"/>
+      <w:r>
+        <w:rPr>
+          <w:rFonts w:ascii="Times" w:hAnsi="Times" w:cs="Times"/>
+          <w:sz w:val="26"/>
+          <w:szCs w:val="26"/>
+        </w:rPr>
+        <w:t>mers</w:t>
+      </w:r>
+      <w:proofErr w:type="spellEnd"/>
+      <w:r>
+        <w:rPr>
+          <w:rFonts w:ascii="Times" w:hAnsi="Times" w:cs="Times"/>
+          <w:sz w:val="26"/>
+          <w:szCs w:val="26"/>
+        </w:rPr>
+        <w:t xml:space="preserve"> (KPKM), (6) Estimated number of k-</w:t>
+      </w:r>
+      <w:proofErr w:type="spellStart"/>
+      <w:r>
+        <w:rPr>
+          <w:rFonts w:ascii="Times" w:hAnsi="Times" w:cs="Times"/>
+          <w:sz w:val="26"/>
+          <w:szCs w:val="26"/>
+        </w:rPr>
+        <w:t>mers</w:t>
+      </w:r>
+      <w:proofErr w:type="spellEnd"/>
+      <w:r>
+        <w:rPr>
+          <w:rFonts w:ascii="Times" w:hAnsi="Times" w:cs="Times"/>
+          <w:sz w:val="26"/>
+          <w:szCs w:val="26"/>
+        </w:rPr>
+        <w:t xml:space="preserve"> (an estimate of the number of k-</w:t>
+      </w:r>
+      <w:proofErr w:type="spellStart"/>
+      <w:r>
+        <w:rPr>
+          <w:rFonts w:ascii="Times" w:hAnsi="Times" w:cs="Times"/>
+          <w:sz w:val="26"/>
+          <w:szCs w:val="26"/>
+        </w:rPr>
+        <w:t>mers</w:t>
+      </w:r>
+      <w:proofErr w:type="spellEnd"/>
+      <w:r>
+        <w:rPr>
+          <w:rFonts w:ascii="Times" w:hAnsi="Times" w:cs="Times"/>
+          <w:sz w:val="26"/>
+          <w:szCs w:val="26"/>
+        </w:rPr>
+        <w:t xml:space="preserve"> drawn from this transcript given the transcript’s relative abundance and length) and (7) Estimated number of reads (an estimate of the number of reads drawn from this transcript given the transcript’s relative </w:t>
+      </w:r>
+      <w:proofErr w:type="spellStart"/>
+      <w:r>
+        <w:rPr>
+          <w:rFonts w:ascii="Times" w:hAnsi="Times" w:cs="Times"/>
+          <w:sz w:val="26"/>
+          <w:szCs w:val="26"/>
+        </w:rPr>
+        <w:t>abnundance</w:t>
+      </w:r>
+      <w:proofErr w:type="spellEnd"/>
+      <w:r>
+        <w:rPr>
+          <w:rFonts w:ascii="Times" w:hAnsi="Times" w:cs="Times"/>
+          <w:sz w:val="26"/>
+          <w:szCs w:val="26"/>
+        </w:rPr>
+        <w:t xml:space="preserve"> and length). The first two columns are self-explanatory, the next four are measures of transcript abundance and the final is a commonly used input for differential expression tools. The Transcripts per Million quantification number is computed as described in [1], and is meant as an estimate of the number of transcripts, per million observed transcripts, originating from each isoform. Its benefit over the K/RPKM measure is that it is independent of the mean expressed transcript length (i.e. if the mean expressed transcript length varies between samples, for example, this alone can affect differential analysis based on the K/RPKM.) The RPKM is a classic measure of relative transcript abundance, and is an estimate of the number of reads per </w:t>
+      </w:r>
+      <w:proofErr w:type="spellStart"/>
+      <w:r>
+        <w:rPr>
+          <w:rFonts w:ascii="Times" w:hAnsi="Times" w:cs="Times"/>
+          <w:sz w:val="26"/>
+          <w:szCs w:val="26"/>
+        </w:rPr>
+        <w:t>kilobase</w:t>
+      </w:r>
+      <w:proofErr w:type="spellEnd"/>
+      <w:r>
+        <w:rPr>
+          <w:rFonts w:ascii="Times" w:hAnsi="Times" w:cs="Times"/>
+          <w:sz w:val="26"/>
+          <w:szCs w:val="26"/>
+        </w:rPr>
+        <w:t xml:space="preserve"> of transcript (per million mapped reads) originating from each transcript. The KPKM should closely track the RPKM, but is defined for very short features which are larger than the chosen k-</w:t>
+      </w:r>
+      <w:proofErr w:type="spellStart"/>
+      <w:r>
+        <w:rPr>
+          <w:rFonts w:ascii="Times" w:hAnsi="Times" w:cs="Times"/>
+          <w:sz w:val="26"/>
+          <w:szCs w:val="26"/>
+        </w:rPr>
+        <w:t>mer</w:t>
+      </w:r>
+      <w:proofErr w:type="spellEnd"/>
+      <w:r>
+        <w:rPr>
+          <w:rFonts w:ascii="Times" w:hAnsi="Times" w:cs="Times"/>
+          <w:sz w:val="26"/>
+          <w:szCs w:val="26"/>
+        </w:rPr>
+        <w:t xml:space="preserve"> length but may be shorter than the read length. Typically, you should prefer the KPKM measure to the RPKM measure, since the k-</w:t>
+      </w:r>
+      <w:proofErr w:type="spellStart"/>
+      <w:r>
+        <w:rPr>
+          <w:rFonts w:ascii="Times" w:hAnsi="Times" w:cs="Times"/>
+          <w:sz w:val="26"/>
+          <w:szCs w:val="26"/>
+        </w:rPr>
+        <w:t>mer</w:t>
+      </w:r>
+      <w:proofErr w:type="spellEnd"/>
+      <w:r>
+        <w:rPr>
+          <w:rFonts w:ascii="Times" w:hAnsi="Times" w:cs="Times"/>
+          <w:sz w:val="26"/>
+          <w:szCs w:val="26"/>
+        </w:rPr>
+        <w:t xml:space="preserve"> is the most natural unit of coverage for Sailfish. </w:t>
       </w:r>
     </w:p>
     <w:p>
@@ -2832,41 +2764,15 @@
           <w:rFonts w:ascii="Times" w:hAnsi="Times" w:cs="Times"/>
         </w:rPr>
       </w:pPr>
-      <w:proofErr w:type="gramStart"/>
-      <w:r>
-        <w:rPr>
-          <w:rFonts w:ascii="Times" w:hAnsi="Times" w:cs="Times"/>
-          <w:sz w:val="26"/>
-          <w:szCs w:val="26"/>
-        </w:rPr>
-        <w:t>reads</w:t>
-      </w:r>
-      <w:proofErr w:type="gramEnd"/>
-      <w:r>
-        <w:rPr>
-          <w:rFonts w:ascii="Times" w:hAnsi="Times" w:cs="Times"/>
-          <w:sz w:val="26"/>
-          <w:szCs w:val="26"/>
-        </w:rPr>
-        <w:t>. Finally, &lt;</w:t>
-      </w:r>
-      <w:proofErr w:type="spellStart"/>
-      <w:r>
-        <w:rPr>
-          <w:rFonts w:ascii="Times" w:hAnsi="Times" w:cs="Times"/>
-          <w:sz w:val="26"/>
-          <w:szCs w:val="26"/>
-        </w:rPr>
-        <w:t>quant_dir</w:t>
-      </w:r>
-      <w:proofErr w:type="spellEnd"/>
-      <w:r>
-        <w:rPr>
-          <w:rFonts w:ascii="Times" w:hAnsi="Times" w:cs="Times"/>
-          <w:sz w:val="26"/>
-          <w:szCs w:val="26"/>
-        </w:rPr>
-        <w:t xml:space="preserve">&gt; is the directory where the output should be written. </w:t>
+      <w:r>
+        <w:rPr>
+          <w:rFonts w:ascii="Times" w:hAnsi="Times" w:cs="Times"/>
+          <w:b/>
+          <w:bCs/>
+          <w:sz w:val="26"/>
+          <w:szCs w:val="26"/>
+        </w:rPr>
+        <w:t xml:space="preserve">Library Format String </w:t>
       </w:r>
     </w:p>
     <w:p>
@@ -2886,319 +2792,7 @@
           <w:sz w:val="26"/>
           <w:szCs w:val="26"/>
         </w:rPr>
-        <w:t>When the quantification step is finished, the directory &lt;</w:t>
-      </w:r>
-      <w:proofErr w:type="spellStart"/>
-      <w:r>
-        <w:rPr>
-          <w:rFonts w:ascii="Times" w:hAnsi="Times" w:cs="Times"/>
-          <w:sz w:val="26"/>
-          <w:szCs w:val="26"/>
-        </w:rPr>
-        <w:t>quant_dir</w:t>
-      </w:r>
-      <w:proofErr w:type="spellEnd"/>
-      <w:r>
-        <w:rPr>
-          <w:rFonts w:ascii="Times" w:hAnsi="Times" w:cs="Times"/>
-          <w:sz w:val="26"/>
-          <w:szCs w:val="26"/>
-        </w:rPr>
-        <w:t>&gt; will contain a file named “</w:t>
-      </w:r>
-      <w:proofErr w:type="spellStart"/>
-      <w:r>
-        <w:rPr>
-          <w:rFonts w:ascii="Times" w:hAnsi="Times" w:cs="Times"/>
-          <w:sz w:val="26"/>
-          <w:szCs w:val="26"/>
-        </w:rPr>
-        <w:t>quant.sf</w:t>
-      </w:r>
-      <w:proofErr w:type="spellEnd"/>
-      <w:r>
-        <w:rPr>
-          <w:rFonts w:ascii="Times" w:hAnsi="Times" w:cs="Times"/>
-          <w:sz w:val="26"/>
-          <w:szCs w:val="26"/>
-        </w:rPr>
-        <w:t xml:space="preserve">”. This file contains the result of the Sailfish quantification step. This file contains a number of columns (which are listed in the last of the header lines beginning with ‘#’). Specifically, the columns are (1) Transcript ID, (2) Transcript Length, (3) Transcripts per Million (TPM), (4) Reads Per </w:t>
-      </w:r>
-      <w:proofErr w:type="spellStart"/>
-      <w:r>
-        <w:rPr>
-          <w:rFonts w:ascii="Times" w:hAnsi="Times" w:cs="Times"/>
-          <w:sz w:val="26"/>
-          <w:szCs w:val="26"/>
-        </w:rPr>
-        <w:t>Kilobase</w:t>
-      </w:r>
-      <w:proofErr w:type="spellEnd"/>
-      <w:r>
-        <w:rPr>
-          <w:rFonts w:ascii="Times" w:hAnsi="Times" w:cs="Times"/>
-          <w:sz w:val="26"/>
-          <w:szCs w:val="26"/>
-        </w:rPr>
-        <w:t xml:space="preserve"> per Million mapped reads (RPKM), (5) K-</w:t>
-      </w:r>
-      <w:proofErr w:type="spellStart"/>
-      <w:r>
-        <w:rPr>
-          <w:rFonts w:ascii="Times" w:hAnsi="Times" w:cs="Times"/>
-          <w:sz w:val="26"/>
-          <w:szCs w:val="26"/>
-        </w:rPr>
-        <w:t>mers</w:t>
-      </w:r>
-      <w:proofErr w:type="spellEnd"/>
-      <w:r>
-        <w:rPr>
-          <w:rFonts w:ascii="Times" w:hAnsi="Times" w:cs="Times"/>
-          <w:sz w:val="26"/>
-          <w:szCs w:val="26"/>
-        </w:rPr>
-        <w:t xml:space="preserve"> Per </w:t>
-      </w:r>
-      <w:proofErr w:type="spellStart"/>
-      <w:r>
-        <w:rPr>
-          <w:rFonts w:ascii="Times" w:hAnsi="Times" w:cs="Times"/>
-          <w:sz w:val="26"/>
-          <w:szCs w:val="26"/>
-        </w:rPr>
-        <w:t>Kilobase</w:t>
-      </w:r>
-      <w:proofErr w:type="spellEnd"/>
-      <w:r>
-        <w:rPr>
-          <w:rFonts w:ascii="Times" w:hAnsi="Times" w:cs="Times"/>
-          <w:sz w:val="26"/>
-          <w:szCs w:val="26"/>
-        </w:rPr>
-        <w:t xml:space="preserve"> per Million mapped k-</w:t>
-      </w:r>
-      <w:proofErr w:type="spellStart"/>
-      <w:r>
-        <w:rPr>
-          <w:rFonts w:ascii="Times" w:hAnsi="Times" w:cs="Times"/>
-          <w:sz w:val="26"/>
-          <w:szCs w:val="26"/>
-        </w:rPr>
-        <w:t>mers</w:t>
-      </w:r>
-      <w:proofErr w:type="spellEnd"/>
-      <w:r>
-        <w:rPr>
-          <w:rFonts w:ascii="Times" w:hAnsi="Times" w:cs="Times"/>
-          <w:sz w:val="26"/>
-          <w:szCs w:val="26"/>
-        </w:rPr>
-        <w:t xml:space="preserve"> (KPKM), (6) Estimated number of k-</w:t>
-      </w:r>
-      <w:proofErr w:type="spellStart"/>
-      <w:r>
-        <w:rPr>
-          <w:rFonts w:ascii="Times" w:hAnsi="Times" w:cs="Times"/>
-          <w:sz w:val="26"/>
-          <w:szCs w:val="26"/>
-        </w:rPr>
-        <w:t>mers</w:t>
-      </w:r>
-      <w:proofErr w:type="spellEnd"/>
-      <w:r>
-        <w:rPr>
-          <w:rFonts w:ascii="Times" w:hAnsi="Times" w:cs="Times"/>
-          <w:sz w:val="26"/>
-          <w:szCs w:val="26"/>
-        </w:rPr>
-        <w:t xml:space="preserve"> (an estimate of the number of k-</w:t>
-      </w:r>
-      <w:proofErr w:type="spellStart"/>
-      <w:r>
-        <w:rPr>
-          <w:rFonts w:ascii="Times" w:hAnsi="Times" w:cs="Times"/>
-          <w:sz w:val="26"/>
-          <w:szCs w:val="26"/>
-        </w:rPr>
-        <w:t>mers</w:t>
-      </w:r>
-      <w:proofErr w:type="spellEnd"/>
-      <w:r>
-        <w:rPr>
-          <w:rFonts w:ascii="Times" w:hAnsi="Times" w:cs="Times"/>
-          <w:sz w:val="26"/>
-          <w:szCs w:val="26"/>
-        </w:rPr>
-        <w:t xml:space="preserve"> drawn from this transcript given the transcript’s relative abundance and length) and (7) Estimated number of reads (an estimate of the number of reads drawn from this transcript given the transcript’s relative </w:t>
-      </w:r>
-      <w:proofErr w:type="spellStart"/>
-      <w:r>
-        <w:rPr>
-          <w:rFonts w:ascii="Times" w:hAnsi="Times" w:cs="Times"/>
-          <w:sz w:val="26"/>
-          <w:szCs w:val="26"/>
-        </w:rPr>
-        <w:t>abnundance</w:t>
-      </w:r>
-      <w:proofErr w:type="spellEnd"/>
-      <w:r>
-        <w:rPr>
-          <w:rFonts w:ascii="Times" w:hAnsi="Times" w:cs="Times"/>
-          <w:sz w:val="26"/>
-          <w:szCs w:val="26"/>
-        </w:rPr>
-        <w:t xml:space="preserve"> and length). The first two columns are self-explanatory, the next four are measures of transcript abundance and the final is a commonly used input for differential expression tools. The Transcripts per Million quantification </w:t>
-      </w:r>
-      <w:proofErr w:type="gramStart"/>
-      <w:r>
-        <w:rPr>
-          <w:rFonts w:ascii="Times" w:hAnsi="Times" w:cs="Times"/>
-          <w:sz w:val="26"/>
-          <w:szCs w:val="26"/>
-        </w:rPr>
-        <w:t>number</w:t>
-      </w:r>
-      <w:proofErr w:type="gramEnd"/>
-      <w:r>
-        <w:rPr>
-          <w:rFonts w:ascii="Times" w:hAnsi="Times" w:cs="Times"/>
-          <w:sz w:val="26"/>
-          <w:szCs w:val="26"/>
-        </w:rPr>
-        <w:t xml:space="preserve"> is computed as described in [1], and is meant as an estimate of the number of transcripts, per million observed transcripts, originating from each isoform. Its benefit over the K/RPKM measure is that it is independent of the mean expressed transcript length (i.e. if the mean expressed transcript length varies between samples, for example, this alone can affect differential analysis based on the K/RPKM.) The RPKM is a classic measure of relative transcript abundance, and is an estimate of the number of reads per </w:t>
-      </w:r>
-      <w:proofErr w:type="spellStart"/>
-      <w:r>
-        <w:rPr>
-          <w:rFonts w:ascii="Times" w:hAnsi="Times" w:cs="Times"/>
-          <w:sz w:val="26"/>
-          <w:szCs w:val="26"/>
-        </w:rPr>
-        <w:t>kilobase</w:t>
-      </w:r>
-      <w:proofErr w:type="spellEnd"/>
-      <w:r>
-        <w:rPr>
-          <w:rFonts w:ascii="Times" w:hAnsi="Times" w:cs="Times"/>
-          <w:sz w:val="26"/>
-          <w:szCs w:val="26"/>
-        </w:rPr>
-        <w:t xml:space="preserve"> of transcript (per million mapped reads) originating from each transcript. The KPKM should closely track the RPKM, but is defined for very short </w:t>
-      </w:r>
-      <w:proofErr w:type="gramStart"/>
-      <w:r>
-        <w:rPr>
-          <w:rFonts w:ascii="Times" w:hAnsi="Times" w:cs="Times"/>
-          <w:sz w:val="26"/>
-          <w:szCs w:val="26"/>
-        </w:rPr>
-        <w:t>features which</w:t>
-      </w:r>
-      <w:proofErr w:type="gramEnd"/>
-      <w:r>
-        <w:rPr>
-          <w:rFonts w:ascii="Times" w:hAnsi="Times" w:cs="Times"/>
-          <w:sz w:val="26"/>
-          <w:szCs w:val="26"/>
-        </w:rPr>
-        <w:t xml:space="preserve"> are larger than the chosen k-</w:t>
-      </w:r>
-      <w:proofErr w:type="spellStart"/>
-      <w:r>
-        <w:rPr>
-          <w:rFonts w:ascii="Times" w:hAnsi="Times" w:cs="Times"/>
-          <w:sz w:val="26"/>
-          <w:szCs w:val="26"/>
-        </w:rPr>
-        <w:t>mer</w:t>
-      </w:r>
-      <w:proofErr w:type="spellEnd"/>
-      <w:r>
-        <w:rPr>
-          <w:rFonts w:ascii="Times" w:hAnsi="Times" w:cs="Times"/>
-          <w:sz w:val="26"/>
-          <w:szCs w:val="26"/>
-        </w:rPr>
-        <w:t xml:space="preserve"> length but may be shorter than the read length. Typically, you should prefer the KPKM measure to the RPKM measure, since the k-</w:t>
-      </w:r>
-      <w:proofErr w:type="spellStart"/>
-      <w:r>
-        <w:rPr>
-          <w:rFonts w:ascii="Times" w:hAnsi="Times" w:cs="Times"/>
-          <w:sz w:val="26"/>
-          <w:szCs w:val="26"/>
-        </w:rPr>
-        <w:t>mer</w:t>
-      </w:r>
-      <w:proofErr w:type="spellEnd"/>
-      <w:r>
-        <w:rPr>
-          <w:rFonts w:ascii="Times" w:hAnsi="Times" w:cs="Times"/>
-          <w:sz w:val="26"/>
-          <w:szCs w:val="26"/>
-        </w:rPr>
-        <w:t xml:space="preserve"> is the most natural unit of coverage for Sailfish. </w:t>
-      </w:r>
-    </w:p>
-    <w:p>
-      <w:pPr>
-        <w:widowControl w:val="0"/>
-        <w:autoSpaceDE w:val="0"/>
-        <w:autoSpaceDN w:val="0"/>
-        <w:adjustRightInd w:val="0"/>
-        <w:spacing w:after="240"/>
-        <w:rPr>
-          <w:rFonts w:ascii="Times" w:hAnsi="Times" w:cs="Times"/>
-        </w:rPr>
-      </w:pPr>
-      <w:r>
-        <w:rPr>
-          <w:rFonts w:ascii="Times" w:hAnsi="Times" w:cs="Times"/>
-          <w:b/>
-          <w:bCs/>
-          <w:sz w:val="26"/>
-          <w:szCs w:val="26"/>
-        </w:rPr>
-        <w:t xml:space="preserve">Library Format String </w:t>
-      </w:r>
-    </w:p>
-    <w:p>
-      <w:pPr>
-        <w:widowControl w:val="0"/>
-        <w:autoSpaceDE w:val="0"/>
-        <w:autoSpaceDN w:val="0"/>
-        <w:adjustRightInd w:val="0"/>
-        <w:spacing w:after="240"/>
-        <w:rPr>
-          <w:rFonts w:ascii="Times" w:hAnsi="Times" w:cs="Times"/>
-        </w:rPr>
-      </w:pPr>
-      <w:r>
-        <w:rPr>
-          <w:rFonts w:ascii="Times" w:hAnsi="Times" w:cs="Times"/>
-          <w:sz w:val="26"/>
-          <w:szCs w:val="26"/>
-        </w:rPr>
-        <w:t xml:space="preserve">The library format string is given as a parameter to the quant step of Sailfish. </w:t>
-      </w:r>
-      <w:proofErr w:type="gramStart"/>
-      <w:r>
-        <w:rPr>
-          <w:rFonts w:ascii="Times" w:hAnsi="Times" w:cs="Times"/>
-          <w:sz w:val="26"/>
-          <w:szCs w:val="26"/>
-        </w:rPr>
-        <w:t>Since Sailfish works with the reads directly and not alignments, the purpose of this string is to inform Sailfish of relevant information about the reads in the library.</w:t>
-      </w:r>
-      <w:proofErr w:type="gramEnd"/>
-      <w:r>
-        <w:rPr>
-          <w:rFonts w:ascii="Times" w:hAnsi="Times" w:cs="Times"/>
-          <w:sz w:val="26"/>
-          <w:szCs w:val="26"/>
-        </w:rPr>
-        <w:t xml:space="preserve"> Not all of this information is </w:t>
+        <w:t xml:space="preserve">The library format string is given as a parameter to the quant step of Sailfish. Since Sailfish works with the reads directly and not alignments, the purpose of this string is to inform Sailfish of relevant information about the reads in the library. Not all of this information is </w:t>
       </w:r>
       <w:r>
         <w:rPr>
@@ -3238,27 +2832,26 @@
         </w:rPr>
         <w:t xml:space="preserve">The library format string consists of 3 parts (one of which is sometimes optional), provided as key-value pairs. The relevant keys and possible value options are: </w:t>
       </w:r>
-      <w:bookmarkStart w:id="0" w:name="_GoBack"/>
-      <w:bookmarkEnd w:id="0"/>
-    </w:p>
-    <w:p>
-      <w:pPr>
-        <w:widowControl w:val="0"/>
-        <w:autoSpaceDE w:val="0"/>
-        <w:autoSpaceDN w:val="0"/>
-        <w:adjustRightInd w:val="0"/>
-        <w:rPr>
-          <w:rFonts w:ascii="Times" w:hAnsi="Times" w:cs="Times"/>
-          <w:sz w:val="26"/>
-          <w:szCs w:val="26"/>
-        </w:rPr>
-      </w:pPr>
-      <w:r>
-        <w:rPr>
-          <w:rFonts w:ascii="Times" w:hAnsi="Times" w:cs="Times"/>
-          <w:sz w:val="26"/>
-          <w:szCs w:val="26"/>
-        </w:rPr>
+    </w:p>
+    <w:p>
+      <w:pPr>
+        <w:widowControl w:val="0"/>
+        <w:autoSpaceDE w:val="0"/>
+        <w:autoSpaceDN w:val="0"/>
+        <w:adjustRightInd w:val="0"/>
+        <w:rPr>
+          <w:rFonts w:ascii="Times" w:hAnsi="Times" w:cs="Times"/>
+          <w:sz w:val="26"/>
+          <w:szCs w:val="26"/>
+        </w:rPr>
+      </w:pPr>
+      <w:r>
+        <w:rPr>
+          <w:rFonts w:ascii="Times" w:hAnsi="Times" w:cs="Times"/>
+          <w:sz w:val="26"/>
+          <w:szCs w:val="26"/>
+        </w:rPr>
+        <w:lastRenderedPageBreak/>
         <w:t>(T|TYPE)=(PE|SE)</w:t>
       </w:r>
     </w:p>
@@ -3332,7 +2925,6 @@
           <w:rFonts w:ascii="Times" w:hAnsi="Times" w:cs="Times"/>
         </w:rPr>
       </w:pPr>
-      <w:proofErr w:type="gramStart"/>
       <w:r>
         <w:rPr>
           <w:rFonts w:ascii="Times" w:hAnsi="Times" w:cs="Times"/>
@@ -3357,34 +2949,7 @@
           <w:sz w:val="26"/>
           <w:szCs w:val="26"/>
         </w:rPr>
-        <w:t xml:space="preserve"> the relative orientation of reads within a pair.</w:t>
-      </w:r>
-      <w:proofErr w:type="gramEnd"/>
-      <w:r>
-        <w:rPr>
-          <w:rFonts w:ascii="Times" w:hAnsi="Times" w:cs="Times"/>
-          <w:sz w:val="26"/>
-          <w:szCs w:val="26"/>
-        </w:rPr>
-        <w:t xml:space="preserve"> If the library consists of unpaired reads, then this key-value pair can and should be ignored. If the library consists of paired end reads, this key-value pair should be provided. Note</w:t>
-      </w:r>
-      <w:proofErr w:type="gramStart"/>
-      <w:r>
-        <w:rPr>
-          <w:rFonts w:ascii="Times" w:hAnsi="Times" w:cs="Times"/>
-          <w:sz w:val="26"/>
-          <w:szCs w:val="26"/>
-        </w:rPr>
-        <w:t>,</w:t>
-      </w:r>
-      <w:proofErr w:type="gramEnd"/>
-      <w:r>
-        <w:rPr>
-          <w:rFonts w:ascii="Times" w:hAnsi="Times" w:cs="Times"/>
-          <w:sz w:val="26"/>
-          <w:szCs w:val="26"/>
-        </w:rPr>
-        <w:t xml:space="preserve"> this denotes the </w:t>
+        <w:t xml:space="preserve"> the relative orientation of reads within a pair. If the library consists of unpaired reads, then this key-value pair can and should be ignored. If the library consists of paired end reads, this key-value pair should be provided. Note, this denotes the </w:t>
       </w:r>
       <w:proofErr w:type="spellStart"/>
       <w:r>
@@ -3630,7 +3195,8 @@
           <w:sz w:val="26"/>
           <w:szCs w:val="26"/>
         </w:rPr>
-        <w:t>-</w:t>
+        <w:lastRenderedPageBreak/>
+        <w:t>-l "T=SE</w:t>
       </w:r>
       <w:proofErr w:type="gramStart"/>
       <w:r>
@@ -3639,7 +3205,7 @@
           <w:sz w:val="26"/>
           <w:szCs w:val="26"/>
         </w:rPr>
-        <w:t>l</w:t>
+        <w:t>:S</w:t>
       </w:r>
       <w:proofErr w:type="gramEnd"/>
       <w:r>
@@ -3648,7 +3214,7 @@
           <w:sz w:val="26"/>
           <w:szCs w:val="26"/>
         </w:rPr>
-        <w:t xml:space="preserve"> "T=SE:S=U"</w:t>
+        <w:t>=U"</w:t>
       </w:r>
     </w:p>
     <w:p>
@@ -3689,7 +3255,7 @@
           <w:sz w:val="26"/>
           <w:szCs w:val="26"/>
         </w:rPr>
-        <w:t>-</w:t>
+        <w:t>-l "T=PE</w:t>
       </w:r>
       <w:proofErr w:type="gramStart"/>
       <w:r>
@@ -3698,7 +3264,7 @@
           <w:sz w:val="26"/>
           <w:szCs w:val="26"/>
         </w:rPr>
-        <w:t>l</w:t>
+        <w:t>:O</w:t>
       </w:r>
       <w:proofErr w:type="gramEnd"/>
       <w:r>
@@ -3707,7 +3273,7 @@
           <w:sz w:val="26"/>
           <w:szCs w:val="26"/>
         </w:rPr>
-        <w:t xml:space="preserve"> "T=PE:O=&gt;&lt;:S=SA"</w:t>
+        <w:t>=&gt;&lt;:S=SA"</w:t>
       </w:r>
     </w:p>
     <w:p>
@@ -3763,7 +3329,7 @@
           <w:sz w:val="26"/>
           <w:szCs w:val="26"/>
         </w:rPr>
-        <w:t xml:space="preserve"> check to ensure that the provided library string is not impossible (e.g. T=SE:O=&gt;&lt;</w:t>
+        <w:t xml:space="preserve"> check to ensure that the provided library string is not impossible (e.g. T=SE</w:t>
       </w:r>
       <w:proofErr w:type="gramStart"/>
       <w:r>
@@ -3772,7 +3338,7 @@
           <w:sz w:val="26"/>
           <w:szCs w:val="26"/>
         </w:rPr>
-        <w:t>:S</w:t>
+        <w:t>:O</w:t>
       </w:r>
       <w:proofErr w:type="gramEnd"/>
       <w:r>
@@ -3781,7 +3347,7 @@
           <w:sz w:val="26"/>
           <w:szCs w:val="26"/>
         </w:rPr>
-        <w:t xml:space="preserve">=A, which is not possible because unpaired reads can’t have a relative orientation). </w:t>
+        <w:t xml:space="preserve">=&gt;&lt;:S=A, which is not possible because unpaired reads can’t have a relative orientation). </w:t>
       </w:r>
     </w:p>
     <w:p>
@@ -3843,25 +3409,7 @@
           <w:sz w:val="26"/>
           <w:szCs w:val="26"/>
         </w:rPr>
-        <w:t>This program is distributed in the hope that it will be useful, but WITHOUT ANY WARRANTY</w:t>
-      </w:r>
-      <w:proofErr w:type="gramStart"/>
-      <w:r>
-        <w:rPr>
-          <w:rFonts w:ascii="Times" w:hAnsi="Times" w:cs="Times"/>
-          <w:sz w:val="26"/>
-          <w:szCs w:val="26"/>
-        </w:rPr>
-        <w:t>;</w:t>
-      </w:r>
-      <w:proofErr w:type="gramEnd"/>
-      <w:r>
-        <w:rPr>
-          <w:rFonts w:ascii="Times" w:hAnsi="Times" w:cs="Times"/>
-          <w:sz w:val="26"/>
-          <w:szCs w:val="26"/>
-        </w:rPr>
-        <w:t xml:space="preserve"> without even the implied warranty of MERCHANTABIL- ITY or FITNESS FOR A PARTICULAR PURPOSE. See the GNU General Public License for more details. </w:t>
+        <w:t xml:space="preserve">This program is distributed in the hope that it will be useful, but WITHOUT ANY WARRANTY; without even the implied warranty of MERCHANTABIL- ITY or FITNESS FOR A PARTICULAR PURPOSE. See the GNU General Public License for more details. </w:t>
       </w:r>
     </w:p>
     <w:p>
@@ -3914,7 +3462,7 @@
         <w:adjustRightInd w:val="0"/>
         <w:spacing w:after="240"/>
         <w:rPr>
-          <w:rFonts w:ascii="Times" w:hAnsi="Times" w:cs="Times" w:hint="eastAsia"/>
+          <w:rFonts w:ascii="Times" w:hAnsi="Times" w:cs="Times"/>
         </w:rPr>
       </w:pPr>
       <w:r>
@@ -3955,8 +3503,8 @@
 </file>
 
 <file path=word/numbering.xml><?xml version="1.0" encoding="utf-8"?>
-<w:numbering xmlns:wpc="http://schemas.microsoft.com/office/word/2010/wordprocessingCanvas" xmlns:mo="http://schemas.microsoft.com/office/mac/office/2008/main" xmlns:mc="http://schemas.openxmlformats.org/markup-compatibility/2006" xmlns:mv="urn:schemas-microsoft-com:mac:vml" xmlns:o="urn:schemas-microsoft-com:office:office" xmlns:r="http://schemas.openxmlformats.org/officeDocument/2006/relationships" xmlns:m="http://schemas.openxmlformats.org/officeDocument/2006/math" xmlns:v="urn:schemas-microsoft-com:vml" xmlns:wp14="http://schemas.microsoft.com/office/word/2010/wordprocessingDrawing" xmlns:wp="http://schemas.openxmlformats.org/drawingml/2006/wordprocessingDrawing" xmlns:w10="urn:schemas-microsoft-com:office:word" xmlns:w="http://schemas.openxmlformats.org/wordprocessingml/2006/main" xmlns:w14="http://schemas.microsoft.com/office/word/2010/wordml" xmlns:wpg="http://schemas.microsoft.com/office/word/2010/wordprocessingGroup" xmlns:wpi="http://schemas.microsoft.com/office/word/2010/wordprocessingInk" xmlns:wne="http://schemas.microsoft.com/office/word/2006/wordml" xmlns:wps="http://schemas.microsoft.com/office/word/2010/wordprocessingShape" mc:Ignorable="w14 wp14">
-  <w:abstractNum w:abstractNumId="0">
+<w:numbering xmlns:wpc="http://schemas.microsoft.com/office/word/2010/wordprocessingCanvas" xmlns:cx="http://schemas.microsoft.com/office/drawing/2014/chartex" xmlns:cx1="http://schemas.microsoft.com/office/drawing/2015/9/8/chartex" xmlns:mc="http://schemas.openxmlformats.org/markup-compatibility/2006" xmlns:o="urn:schemas-microsoft-com:office:office" xmlns:r="http://schemas.openxmlformats.org/officeDocument/2006/relationships" xmlns:m="http://schemas.openxmlformats.org/officeDocument/2006/math" xmlns:v="urn:schemas-microsoft-com:vml" xmlns:wp14="http://schemas.microsoft.com/office/word/2010/wordprocessingDrawing" xmlns:wp="http://schemas.openxmlformats.org/drawingml/2006/wordprocessingDrawing" xmlns:w10="urn:schemas-microsoft-com:office:word" xmlns:w="http://schemas.openxmlformats.org/wordprocessingml/2006/main" xmlns:w14="http://schemas.microsoft.com/office/word/2010/wordml" xmlns:w15="http://schemas.microsoft.com/office/word/2012/wordml" xmlns:w16se="http://schemas.microsoft.com/office/word/2015/wordml/symex" xmlns:wpg="http://schemas.microsoft.com/office/word/2010/wordprocessingGroup" xmlns:wpi="http://schemas.microsoft.com/office/word/2010/wordprocessingInk" xmlns:wne="http://schemas.microsoft.com/office/word/2006/wordml" xmlns:wps="http://schemas.microsoft.com/office/word/2010/wordprocessingShape" mc:Ignorable="w14 w15 w16se wp14">
+  <w:abstractNum w:abstractNumId="0" w15:restartNumberingAfterBreak="0">
     <w:nsid w:val="00000001"/>
     <w:multiLevelType w:val="hybridMultilevel"/>
     <w:tmpl w:val="00000001"/>
@@ -4010,7 +3558,7 @@
       <w:lvlJc w:val="left"/>
     </w:lvl>
   </w:abstractNum>
-  <w:abstractNum w:abstractNumId="1">
+  <w:abstractNum w:abstractNumId="1" w15:restartNumberingAfterBreak="0">
     <w:nsid w:val="00000002"/>
     <w:multiLevelType w:val="hybridMultilevel"/>
     <w:tmpl w:val="00000002"/>
@@ -4064,7 +3612,7 @@
       <w:lvlJc w:val="left"/>
     </w:lvl>
   </w:abstractNum>
-  <w:abstractNum w:abstractNumId="2">
+  <w:abstractNum w:abstractNumId="2" w15:restartNumberingAfterBreak="0">
     <w:nsid w:val="00000003"/>
     <w:multiLevelType w:val="hybridMultilevel"/>
     <w:tmpl w:val="00000003"/>
@@ -4118,7 +3666,7 @@
       <w:lvlJc w:val="left"/>
     </w:lvl>
   </w:abstractNum>
-  <w:abstractNum w:abstractNumId="3">
+  <w:abstractNum w:abstractNumId="3" w15:restartNumberingAfterBreak="0">
     <w:nsid w:val="00000004"/>
     <w:multiLevelType w:val="hybridMultilevel"/>
     <w:tmpl w:val="00000004"/>
@@ -4188,7 +3736,7 @@
 </file>
 
 <file path=word/styles.xml><?xml version="1.0" encoding="utf-8"?>
-<w:styles xmlns:mc="http://schemas.openxmlformats.org/markup-compatibility/2006" xmlns:r="http://schemas.openxmlformats.org/officeDocument/2006/relationships" xmlns:w="http://schemas.openxmlformats.org/wordprocessingml/2006/main" xmlns:w14="http://schemas.microsoft.com/office/word/2010/wordml" mc:Ignorable="w14">
+<w:styles xmlns:mc="http://schemas.openxmlformats.org/markup-compatibility/2006" xmlns:r="http://schemas.openxmlformats.org/officeDocument/2006/relationships" xmlns:w="http://schemas.openxmlformats.org/wordprocessingml/2006/main" xmlns:w14="http://schemas.microsoft.com/office/word/2010/wordml" xmlns:w15="http://schemas.microsoft.com/office/word/2012/wordml" xmlns:w16se="http://schemas.microsoft.com/office/word/2015/wordml/symex" mc:Ignorable="w14 w15 w16se">
   <w:docDefaults>
     <w:rPrDefault>
       <w:rPr>
@@ -4200,330 +3748,369 @@
     </w:rPrDefault>
     <w:pPrDefault/>
   </w:docDefaults>
-  <w:latentStyles w:defLockedState="0" w:defUIPriority="99" w:defSemiHidden="1" w:defUnhideWhenUsed="1" w:defQFormat="0" w:count="276">
-    <w:lsdException w:name="Normal" w:semiHidden="0" w:uiPriority="0" w:unhideWhenUsed="0" w:qFormat="1"/>
-    <w:lsdException w:name="heading 1" w:semiHidden="0" w:uiPriority="9" w:unhideWhenUsed="0" w:qFormat="1"/>
-    <w:lsdException w:name="heading 2" w:uiPriority="9" w:qFormat="1"/>
-    <w:lsdException w:name="heading 3" w:uiPriority="9" w:qFormat="1"/>
-    <w:lsdException w:name="heading 4" w:uiPriority="9" w:qFormat="1"/>
-    <w:lsdException w:name="heading 5" w:uiPriority="9" w:qFormat="1"/>
-    <w:lsdException w:name="heading 6" w:uiPriority="9" w:qFormat="1"/>
-    <w:lsdException w:name="heading 7" w:uiPriority="9" w:qFormat="1"/>
-    <w:lsdException w:name="heading 8" w:uiPriority="9" w:qFormat="1"/>
-    <w:lsdException w:name="heading 9" w:uiPriority="9" w:qFormat="1"/>
-    <w:lsdException w:name="toc 1" w:uiPriority="39"/>
-    <w:lsdException w:name="toc 2" w:uiPriority="39"/>
-    <w:lsdException w:name="toc 3" w:uiPriority="39"/>
-    <w:lsdException w:name="toc 4" w:uiPriority="39"/>
-    <w:lsdException w:name="toc 5" w:uiPriority="39"/>
-    <w:lsdException w:name="toc 6" w:uiPriority="39"/>
-    <w:lsdException w:name="toc 7" w:uiPriority="39"/>
-    <w:lsdException w:name="toc 8" w:uiPriority="39"/>
-    <w:lsdException w:name="toc 9" w:uiPriority="39"/>
-    <w:lsdException w:name="caption" w:uiPriority="35" w:qFormat="1"/>
-    <w:lsdException w:name="Title" w:semiHidden="0" w:uiPriority="10" w:unhideWhenUsed="0" w:qFormat="1"/>
-    <w:lsdException w:name="Default Paragraph Font" w:uiPriority="1"/>
-    <w:lsdException w:name="Subtitle" w:semiHidden="0" w:uiPriority="11" w:unhideWhenUsed="0" w:qFormat="1"/>
-    <w:lsdException w:name="Strong" w:semiHidden="0" w:uiPriority="22" w:unhideWhenUsed="0" w:qFormat="1"/>
-    <w:lsdException w:name="Emphasis" w:semiHidden="0" w:uiPriority="20" w:unhideWhenUsed="0" w:qFormat="1"/>
-    <w:lsdException w:name="Table Grid" w:semiHidden="0" w:uiPriority="59" w:unhideWhenUsed="0"/>
-    <w:lsdException w:name="Placeholder Text" w:unhideWhenUsed="0"/>
-    <w:lsdException w:name="No Spacing" w:semiHidden="0" w:uiPriority="1" w:unhideWhenUsed="0" w:qFormat="1"/>
-    <w:lsdException w:name="Light Shading" w:semiHidden="0" w:uiPriority="60" w:unhideWhenUsed="0"/>
-    <w:lsdException w:name="Light List" w:semiHidden="0" w:uiPriority="61" w:unhideWhenUsed="0"/>
-    <w:lsdException w:name="Light Grid" w:semiHidden="0" w:uiPriority="62" w:unhideWhenUsed="0"/>
-    <w:lsdException w:name="Medium Shading 1" w:semiHidden="0" w:uiPriority="63" w:unhideWhenUsed="0"/>
-    <w:lsdException w:name="Medium Shading 2" w:semiHidden="0" w:uiPriority="64" w:unhideWhenUsed="0"/>
-    <w:lsdException w:name="Medium List 1" w:semiHidden="0" w:uiPriority="65" w:unhideWhenUsed="0"/>
-    <w:lsdException w:name="Medium List 2" w:semiHidden="0" w:uiPriority="66" w:unhideWhenUsed="0"/>
-    <w:lsdException w:name="Medium Grid 1" w:semiHidden="0" w:uiPriority="67" w:unhideWhenUsed="0"/>
-    <w:lsdException w:name="Medium Grid 2" w:semiHidden="0" w:uiPriority="68" w:unhideWhenUsed="0"/>
-    <w:lsdException w:name="Medium Grid 3" w:semiHidden="0" w:uiPriority="69" w:unhideWhenUsed="0"/>
-    <w:lsdException w:name="Dark List" w:semiHidden="0" w:uiPriority="70" w:unhideWhenUsed="0"/>
-    <w:lsdException w:name="Colorful Shading" w:semiHidden="0" w:uiPriority="71" w:unhideWhenUsed="0"/>
-    <w:lsdException w:name="Colorful List" w:semiHidden="0" w:uiPriority="72" w:unhideWhenUsed="0"/>
-    <w:lsdException w:name="Colorful Grid" w:semiHidden="0" w:uiPriority="73" w:unhideWhenUsed="0"/>
-    <w:lsdException w:name="Light Shading Accent 1" w:semiHidden="0" w:uiPriority="60" w:unhideWhenUsed="0"/>
-    <w:lsdException w:name="Light List Accent 1" w:semiHidden="0" w:uiPriority="61" w:unhideWhenUsed="0"/>
-    <w:lsdException w:name="Light Grid Accent 1" w:semiHidden="0" w:uiPriority="62" w:unhideWhenUsed="0"/>
-    <w:lsdException w:name="Medium Shading 1 Accent 1" w:semiHidden="0" w:uiPriority="63" w:unhideWhenUsed="0"/>
-    <w:lsdException w:name="Medium Shading 2 Accent 1" w:semiHidden="0" w:uiPriority="64" w:unhideWhenUsed="0"/>
-    <w:lsdException w:name="Medium List 1 Accent 1" w:semiHidden="0" w:uiPriority="65" w:unhideWhenUsed="0"/>
-    <w:lsdException w:name="Revision" w:unhideWhenUsed="0"/>
-    <w:lsdException w:name="List Paragraph" w:semiHidden="0" w:uiPriority="34" w:unhideWhenUsed="0" w:qFormat="1"/>
-    <w:lsdException w:name="Quote" w:semiHidden="0" w:uiPriority="29" w:unhideWhenUsed="0" w:qFormat="1"/>
-    <w:lsdException w:name="Intense Quote" w:semiHidden="0" w:uiPriority="30" w:unhideWhenUsed="0" w:qFormat="1"/>
-    <w:lsdException w:name="Medium List 2 Accent 1" w:semiHidden="0" w:uiPriority="66" w:unhideWhenUsed="0"/>
-    <w:lsdException w:name="Medium Grid 1 Accent 1" w:semiHidden="0" w:uiPriority="67" w:unhideWhenUsed="0"/>
-    <w:lsdException w:name="Medium Grid 2 Accent 1" w:semiHidden="0" w:uiPriority="68" w:unhideWhenUsed="0"/>
-    <w:lsdException w:name="Medium Grid 3 Accent 1" w:semiHidden="0" w:uiPriority="69" w:unhideWhenUsed="0"/>
-    <w:lsdException w:name="Dark List Accent 1" w:semiHidden="0" w:uiPriority="70" w:unhideWhenUsed="0"/>
-    <w:lsdException w:name="Colorful Shading Accent 1" w:semiHidden="0" w:uiPriority="71" w:unhideWhenUsed="0"/>
-    <w:lsdException w:name="Colorful List Accent 1" w:semiHidden="0" w:uiPriority="72" w:unhideWhenUsed="0"/>
-    <w:lsdException w:name="Colorful Grid Accent 1" w:semiHidden="0" w:uiPriority="73" w:unhideWhenUsed="0"/>
-    <w:lsdException w:name="Light Shading Accent 2" w:semiHidden="0" w:uiPriority="60" w:unhideWhenUsed="0"/>
-    <w:lsdException w:name="Light List Accent 2" w:semiHidden="0" w:uiPriority="61" w:unhideWhenUsed="0"/>
-    <w:lsdException w:name="Light Grid Accent 2" w:semiHidden="0" w:uiPriority="62" w:unhideWhenUsed="0"/>
-    <w:lsdException w:name="Medium Shading 1 Accent 2" w:semiHidden="0" w:uiPriority="63" w:unhideWhenUsed="0"/>
-    <w:lsdException w:name="Medium Shading 2 Accent 2" w:semiHidden="0" w:uiPriority="64" w:unhideWhenUsed="0"/>
-    <w:lsdException w:name="Medium List 1 Accent 2" w:semiHidden="0" w:uiPriority="65" w:unhideWhenUsed="0"/>
-    <w:lsdException w:name="Medium List 2 Accent 2" w:semiHidden="0" w:uiPriority="66" w:unhideWhenUsed="0"/>
-    <w:lsdException w:name="Medium Grid 1 Accent 2" w:semiHidden="0" w:uiPriority="67" w:unhideWhenUsed="0"/>
-    <w:lsdException w:name="Medium Grid 2 Accent 2" w:semiHidden="0" w:uiPriority="68" w:unhideWhenUsed="0"/>
-    <w:lsdException w:name="Medium Grid 3 Accent 2" w:semiHidden="0" w:uiPriority="69" w:unhideWhenUsed="0"/>
-    <w:lsdException w:name="Dark List Accent 2" w:semiHidden="0" w:uiPriority="70" w:unhideWhenUsed="0"/>
-    <w:lsdException w:name="Colorful Shading Accent 2" w:semiHidden="0" w:uiPriority="71" w:unhideWhenUsed="0"/>
-    <w:lsdException w:name="Colorful List Accent 2" w:semiHidden="0" w:uiPriority="72" w:unhideWhenUsed="0"/>
-    <w:lsdException w:name="Colorful Grid Accent 2" w:semiHidden="0" w:uiPriority="73" w:unhideWhenUsed="0"/>
-    <w:lsdException w:name="Light Shading Accent 3" w:semiHidden="0" w:uiPriority="60" w:unhideWhenUsed="0"/>
-    <w:lsdException w:name="Light List Accent 3" w:semiHidden="0" w:uiPriority="61" w:unhideWhenUsed="0"/>
-    <w:lsdException w:name="Light Grid Accent 3" w:semiHidden="0" w:uiPriority="62" w:unhideWhenUsed="0"/>
-    <w:lsdException w:name="Medium Shading 1 Accent 3" w:semiHidden="0" w:uiPriority="63" w:unhideWhenUsed="0"/>
-    <w:lsdException w:name="Medium Shading 2 Accent 3" w:semiHidden="0" w:uiPriority="64" w:unhideWhenUsed="0"/>
-    <w:lsdException w:name="Medium List 1 Accent 3" w:semiHidden="0" w:uiPriority="65" w:unhideWhenUsed="0"/>
-    <w:lsdException w:name="Medium List 2 Accent 3" w:semiHidden="0" w:uiPriority="66" w:unhideWhenUsed="0"/>
-    <w:lsdException w:name="Medium Grid 1 Accent 3" w:semiHidden="0" w:uiPriority="67" w:unhideWhenUsed="0"/>
-    <w:lsdException w:name="Medium Grid 2 Accent 3" w:semiHidden="0" w:uiPriority="68" w:unhideWhenUsed="0"/>
-    <w:lsdException w:name="Medium Grid 3 Accent 3" w:semiHidden="0" w:uiPriority="69" w:unhideWhenUsed="0"/>
-    <w:lsdException w:name="Dark List Accent 3" w:semiHidden="0" w:uiPriority="70" w:unhideWhenUsed="0"/>
-    <w:lsdException w:name="Colorful Shading Accent 3" w:semiHidden="0" w:uiPriority="71" w:unhideWhenUsed="0"/>
-    <w:lsdException w:name="Colorful List Accent 3" w:semiHidden="0" w:uiPriority="72" w:unhideWhenUsed="0"/>
-    <w:lsdException w:name="Colorful Grid Accent 3" w:semiHidden="0" w:uiPriority="73" w:unhideWhenUsed="0"/>
-    <w:lsdException w:name="Light Shading Accent 4" w:semiHidden="0" w:uiPriority="60" w:unhideWhenUsed="0"/>
-    <w:lsdException w:name="Light List Accent 4" w:semiHidden="0" w:uiPriority="61" w:unhideWhenUsed="0"/>
-    <w:lsdException w:name="Light Grid Accent 4" w:semiHidden="0" w:uiPriority="62" w:unhideWhenUsed="0"/>
-    <w:lsdException w:name="Medium Shading 1 Accent 4" w:semiHidden="0" w:uiPriority="63" w:unhideWhenUsed="0"/>
-    <w:lsdException w:name="Medium Shading 2 Accent 4" w:semiHidden="0" w:uiPriority="64" w:unhideWhenUsed="0"/>
-    <w:lsdException w:name="Medium List 1 Accent 4" w:semiHidden="0" w:uiPriority="65" w:unhideWhenUsed="0"/>
-    <w:lsdException w:name="Medium List 2 Accent 4" w:semiHidden="0" w:uiPriority="66" w:unhideWhenUsed="0"/>
-    <w:lsdException w:name="Medium Grid 1 Accent 4" w:semiHidden="0" w:uiPriority="67" w:unhideWhenUsed="0"/>
-    <w:lsdException w:name="Medium Grid 2 Accent 4" w:semiHidden="0" w:uiPriority="68" w:unhideWhenUsed="0"/>
-    <w:lsdException w:name="Medium Grid 3 Accent 4" w:semiHidden="0" w:uiPriority="69" w:unhideWhenUsed="0"/>
-    <w:lsdException w:name="Dark List Accent 4" w:semiHidden="0" w:uiPriority="70" w:unhideWhenUsed="0"/>
-    <w:lsdException w:name="Colorful Shading Accent 4" w:semiHidden="0" w:uiPriority="71" w:unhideWhenUsed="0"/>
-    <w:lsdException w:name="Colorful List Accent 4" w:semiHidden="0" w:uiPriority="72" w:unhideWhenUsed="0"/>
-    <w:lsdException w:name="Colorful Grid Accent 4" w:semiHidden="0" w:uiPriority="73" w:unhideWhenUsed="0"/>
-    <w:lsdException w:name="Light Shading Accent 5" w:semiHidden="0" w:uiPriority="60" w:unhideWhenUsed="0"/>
-    <w:lsdException w:name="Light List Accent 5" w:semiHidden="0" w:uiPriority="61" w:unhideWhenUsed="0"/>
-    <w:lsdException w:name="Light Grid Accent 5" w:semiHidden="0" w:uiPriority="62" w:unhideWhenUsed="0"/>
-    <w:lsdException w:name="Medium Shading 1 Accent 5" w:semiHidden="0" w:uiPriority="63" w:unhideWhenUsed="0"/>
-    <w:lsdException w:name="Medium Shading 2 Accent 5" w:semiHidden="0" w:uiPriority="64" w:unhideWhenUsed="0"/>
-    <w:lsdException w:name="Medium List 1 Accent 5" w:semiHidden="0" w:uiPriority="65" w:unhideWhenUsed="0"/>
-    <w:lsdException w:name="Medium List 2 Accent 5" w:semiHidden="0" w:uiPriority="66" w:unhideWhenUsed="0"/>
-    <w:lsdException w:name="Medium Grid 1 Accent 5" w:semiHidden="0" w:uiPriority="67" w:unhideWhenUsed="0"/>
-    <w:lsdException w:name="Medium Grid 2 Accent 5" w:semiHidden="0" w:uiPriority="68" w:unhideWhenUsed="0"/>
-    <w:lsdException w:name="Medium Grid 3 Accent 5" w:semiHidden="0" w:uiPriority="69" w:unhideWhenUsed="0"/>
-    <w:lsdException w:name="Dark List Accent 5" w:semiHidden="0" w:uiPriority="70" w:unhideWhenUsed="0"/>
-    <w:lsdException w:name="Colorful Shading Accent 5" w:semiHidden="0" w:uiPriority="71" w:unhideWhenUsed="0"/>
-    <w:lsdException w:name="Colorful List Accent 5" w:semiHidden="0" w:uiPriority="72" w:unhideWhenUsed="0"/>
-    <w:lsdException w:name="Colorful Grid Accent 5" w:semiHidden="0" w:uiPriority="73" w:unhideWhenUsed="0"/>
-    <w:lsdException w:name="Light Shading Accent 6" w:semiHidden="0" w:uiPriority="60" w:unhideWhenUsed="0"/>
-    <w:lsdException w:name="Light List Accent 6" w:semiHidden="0" w:uiPriority="61" w:unhideWhenUsed="0"/>
-    <w:lsdException w:name="Light Grid Accent 6" w:semiHidden="0" w:uiPriority="62" w:unhideWhenUsed="0"/>
-    <w:lsdException w:name="Medium Shading 1 Accent 6" w:semiHidden="0" w:uiPriority="63" w:unhideWhenUsed="0"/>
-    <w:lsdException w:name="Medium Shading 2 Accent 6" w:semiHidden="0" w:uiPriority="64" w:unhideWhenUsed="0"/>
-    <w:lsdException w:name="Medium List 1 Accent 6" w:semiHidden="0" w:uiPriority="65" w:unhideWhenUsed="0"/>
-    <w:lsdException w:name="Medium List 2 Accent 6" w:semiHidden="0" w:uiPriority="66" w:unhideWhenUsed="0"/>
-    <w:lsdException w:name="Medium Grid 1 Accent 6" w:semiHidden="0" w:uiPriority="67" w:unhideWhenUsed="0"/>
-    <w:lsdException w:name="Medium Grid 2 Accent 6" w:semiHidden="0" w:uiPriority="68" w:unhideWhenUsed="0"/>
-    <w:lsdException w:name="Medium Grid 3 Accent 6" w:semiHidden="0" w:uiPriority="69" w:unhideWhenUsed="0"/>
-    <w:lsdException w:name="Dark List Accent 6" w:semiHidden="0" w:uiPriority="70" w:unhideWhenUsed="0"/>
-    <w:lsdException w:name="Colorful Shading Accent 6" w:semiHidden="0" w:uiPriority="71" w:unhideWhenUsed="0"/>
-    <w:lsdException w:name="Colorful List Accent 6" w:semiHidden="0" w:uiPriority="72" w:unhideWhenUsed="0"/>
-    <w:lsdException w:name="Colorful Grid Accent 6" w:semiHidden="0" w:uiPriority="73" w:unhideWhenUsed="0"/>
-    <w:lsdException w:name="Subtle Emphasis" w:semiHidden="0" w:uiPriority="19" w:unhideWhenUsed="0" w:qFormat="1"/>
-    <w:lsdException w:name="Intense Emphasis" w:semiHidden="0" w:uiPriority="21" w:unhideWhenUsed="0" w:qFormat="1"/>
-    <w:lsdException w:name="Subtle Reference" w:semiHidden="0" w:uiPriority="31" w:unhideWhenUsed="0" w:qFormat="1"/>
-    <w:lsdException w:name="Intense Reference" w:semiHidden="0" w:uiPriority="32" w:unhideWhenUsed="0" w:qFormat="1"/>
-    <w:lsdException w:name="Book Title" w:semiHidden="0" w:uiPriority="33" w:unhideWhenUsed="0" w:qFormat="1"/>
-    <w:lsdException w:name="Bibliography" w:uiPriority="37"/>
-    <w:lsdException w:name="TOC Heading" w:uiPriority="39" w:qFormat="1"/>
-  </w:latentStyles>
-  <w:style w:type="paragraph" w:default="1" w:styleId="Normal">
-    <w:name w:val="Normal"/>
-    <w:qFormat/>
-  </w:style>
-  <w:style w:type="character" w:default="1" w:styleId="DefaultParagraphFont">
-    <w:name w:val="Default Paragraph Font"/>
-    <w:uiPriority w:val="1"/>
-    <w:semiHidden/>
-    <w:unhideWhenUsed/>
-  </w:style>
-  <w:style w:type="table" w:default="1" w:styleId="TableNormal">
-    <w:name w:val="Normal Table"/>
-    <w:uiPriority w:val="99"/>
-    <w:semiHidden/>
-    <w:unhideWhenUsed/>
-    <w:tblPr>
-      <w:tblInd w:w="0" w:type="dxa"/>
-      <w:tblCellMar>
-        <w:top w:w="0" w:type="dxa"/>
-        <w:left w:w="108" w:type="dxa"/>
-        <w:bottom w:w="0" w:type="dxa"/>
-        <w:right w:w="108" w:type="dxa"/>
-      </w:tblCellMar>
-    </w:tblPr>
-  </w:style>
-  <w:style w:type="numbering" w:default="1" w:styleId="NoList">
-    <w:name w:val="No List"/>
-    <w:uiPriority w:val="99"/>
-    <w:semiHidden/>
-    <w:unhideWhenUsed/>
-  </w:style>
-</w:styles>
-</file>
-
-<file path=word/stylesWithEffects.xml><?xml version="1.0" encoding="utf-8"?>
-<w:styles xmlns:wpc="http://schemas.microsoft.com/office/word/2010/wordprocessingCanvas" xmlns:mo="http://schemas.microsoft.com/office/mac/office/2008/main" xmlns:mc="http://schemas.openxmlformats.org/markup-compatibility/2006" xmlns:mv="urn:schemas-microsoft-com:mac:vml" xmlns:o="urn:schemas-microsoft-com:office:office" xmlns:r="http://schemas.openxmlformats.org/officeDocument/2006/relationships" xmlns:m="http://schemas.openxmlformats.org/officeDocument/2006/math" xmlns:v="urn:schemas-microsoft-com:vml" xmlns:wp14="http://schemas.microsoft.com/office/word/2010/wordprocessingDrawing" xmlns:wp="http://schemas.openxmlformats.org/drawingml/2006/wordprocessingDrawing" xmlns:w10="urn:schemas-microsoft-com:office:word" xmlns:w="http://schemas.openxmlformats.org/wordprocessingml/2006/main" xmlns:w14="http://schemas.microsoft.com/office/word/2010/wordml" xmlns:wpg="http://schemas.microsoft.com/office/word/2010/wordprocessingGroup" xmlns:wpi="http://schemas.microsoft.com/office/word/2010/wordprocessingInk" xmlns:wne="http://schemas.microsoft.com/office/word/2006/wordml" xmlns:wps="http://schemas.microsoft.com/office/word/2010/wordprocessingShape" mc:Ignorable="w14 wp14">
-  <w:docDefaults>
-    <w:rPrDefault>
-      <w:rPr>
-        <w:rFonts w:asciiTheme="minorHAnsi" w:eastAsiaTheme="minorEastAsia" w:hAnsiTheme="minorHAnsi" w:cstheme="minorBidi"/>
-        <w:sz w:val="24"/>
-        <w:szCs w:val="24"/>
-        <w:lang w:val="en-US" w:eastAsia="en-US" w:bidi="ar-SA"/>
-      </w:rPr>
-    </w:rPrDefault>
-    <w:pPrDefault/>
-  </w:docDefaults>
-  <w:latentStyles w:defLockedState="0" w:defUIPriority="99" w:defSemiHidden="1" w:defUnhideWhenUsed="1" w:defQFormat="0" w:count="276">
-    <w:lsdException w:name="Normal" w:semiHidden="0" w:uiPriority="0" w:unhideWhenUsed="0" w:qFormat="1"/>
-    <w:lsdException w:name="heading 1" w:semiHidden="0" w:uiPriority="9" w:unhideWhenUsed="0" w:qFormat="1"/>
-    <w:lsdException w:name="heading 2" w:uiPriority="9" w:qFormat="1"/>
-    <w:lsdException w:name="heading 3" w:uiPriority="9" w:qFormat="1"/>
-    <w:lsdException w:name="heading 4" w:uiPriority="9" w:qFormat="1"/>
-    <w:lsdException w:name="heading 5" w:uiPriority="9" w:qFormat="1"/>
-    <w:lsdException w:name="heading 6" w:uiPriority="9" w:qFormat="1"/>
-    <w:lsdException w:name="heading 7" w:uiPriority="9" w:qFormat="1"/>
-    <w:lsdException w:name="heading 8" w:uiPriority="9" w:qFormat="1"/>
-    <w:lsdException w:name="heading 9" w:uiPriority="9" w:qFormat="1"/>
-    <w:lsdException w:name="toc 1" w:uiPriority="39"/>
-    <w:lsdException w:name="toc 2" w:uiPriority="39"/>
-    <w:lsdException w:name="toc 3" w:uiPriority="39"/>
-    <w:lsdException w:name="toc 4" w:uiPriority="39"/>
-    <w:lsdException w:name="toc 5" w:uiPriority="39"/>
-    <w:lsdException w:name="toc 6" w:uiPriority="39"/>
-    <w:lsdException w:name="toc 7" w:uiPriority="39"/>
-    <w:lsdException w:name="toc 8" w:uiPriority="39"/>
-    <w:lsdException w:name="toc 9" w:uiPriority="39"/>
-    <w:lsdException w:name="caption" w:uiPriority="35" w:qFormat="1"/>
-    <w:lsdException w:name="Title" w:semiHidden="0" w:uiPriority="10" w:unhideWhenUsed="0" w:qFormat="1"/>
-    <w:lsdException w:name="Default Paragraph Font" w:uiPriority="1"/>
-    <w:lsdException w:name="Subtitle" w:semiHidden="0" w:uiPriority="11" w:unhideWhenUsed="0" w:qFormat="1"/>
-    <w:lsdException w:name="Strong" w:semiHidden="0" w:uiPriority="22" w:unhideWhenUsed="0" w:qFormat="1"/>
-    <w:lsdException w:name="Emphasis" w:semiHidden="0" w:uiPriority="20" w:unhideWhenUsed="0" w:qFormat="1"/>
-    <w:lsdException w:name="Table Grid" w:semiHidden="0" w:uiPriority="59" w:unhideWhenUsed="0"/>
-    <w:lsdException w:name="Placeholder Text" w:unhideWhenUsed="0"/>
-    <w:lsdException w:name="No Spacing" w:semiHidden="0" w:uiPriority="1" w:unhideWhenUsed="0" w:qFormat="1"/>
-    <w:lsdException w:name="Light Shading" w:semiHidden="0" w:uiPriority="60" w:unhideWhenUsed="0"/>
-    <w:lsdException w:name="Light List" w:semiHidden="0" w:uiPriority="61" w:unhideWhenUsed="0"/>
-    <w:lsdException w:name="Light Grid" w:semiHidden="0" w:uiPriority="62" w:unhideWhenUsed="0"/>
-    <w:lsdException w:name="Medium Shading 1" w:semiHidden="0" w:uiPriority="63" w:unhideWhenUsed="0"/>
-    <w:lsdException w:name="Medium Shading 2" w:semiHidden="0" w:uiPriority="64" w:unhideWhenUsed="0"/>
-    <w:lsdException w:name="Medium List 1" w:semiHidden="0" w:uiPriority="65" w:unhideWhenUsed="0"/>
-    <w:lsdException w:name="Medium List 2" w:semiHidden="0" w:uiPriority="66" w:unhideWhenUsed="0"/>
-    <w:lsdException w:name="Medium Grid 1" w:semiHidden="0" w:uiPriority="67" w:unhideWhenUsed="0"/>
-    <w:lsdException w:name="Medium Grid 2" w:semiHidden="0" w:uiPriority="68" w:unhideWhenUsed="0"/>
-    <w:lsdException w:name="Medium Grid 3" w:semiHidden="0" w:uiPriority="69" w:unhideWhenUsed="0"/>
-    <w:lsdException w:name="Dark List" w:semiHidden="0" w:uiPriority="70" w:unhideWhenUsed="0"/>
-    <w:lsdException w:name="Colorful Shading" w:semiHidden="0" w:uiPriority="71" w:unhideWhenUsed="0"/>
-    <w:lsdException w:name="Colorful List" w:semiHidden="0" w:uiPriority="72" w:unhideWhenUsed="0"/>
-    <w:lsdException w:name="Colorful Grid" w:semiHidden="0" w:uiPriority="73" w:unhideWhenUsed="0"/>
-    <w:lsdException w:name="Light Shading Accent 1" w:semiHidden="0" w:uiPriority="60" w:unhideWhenUsed="0"/>
-    <w:lsdException w:name="Light List Accent 1" w:semiHidden="0" w:uiPriority="61" w:unhideWhenUsed="0"/>
-    <w:lsdException w:name="Light Grid Accent 1" w:semiHidden="0" w:uiPriority="62" w:unhideWhenUsed="0"/>
-    <w:lsdException w:name="Medium Shading 1 Accent 1" w:semiHidden="0" w:uiPriority="63" w:unhideWhenUsed="0"/>
-    <w:lsdException w:name="Medium Shading 2 Accent 1" w:semiHidden="0" w:uiPriority="64" w:unhideWhenUsed="0"/>
-    <w:lsdException w:name="Medium List 1 Accent 1" w:semiHidden="0" w:uiPriority="65" w:unhideWhenUsed="0"/>
-    <w:lsdException w:name="Revision" w:unhideWhenUsed="0"/>
-    <w:lsdException w:name="List Paragraph" w:semiHidden="0" w:uiPriority="34" w:unhideWhenUsed="0" w:qFormat="1"/>
-    <w:lsdException w:name="Quote" w:semiHidden="0" w:uiPriority="29" w:unhideWhenUsed="0" w:qFormat="1"/>
-    <w:lsdException w:name="Intense Quote" w:semiHidden="0" w:uiPriority="30" w:unhideWhenUsed="0" w:qFormat="1"/>
-    <w:lsdException w:name="Medium List 2 Accent 1" w:semiHidden="0" w:uiPriority="66" w:unhideWhenUsed="0"/>
-    <w:lsdException w:name="Medium Grid 1 Accent 1" w:semiHidden="0" w:uiPriority="67" w:unhideWhenUsed="0"/>
-    <w:lsdException w:name="Medium Grid 2 Accent 1" w:semiHidden="0" w:uiPriority="68" w:unhideWhenUsed="0"/>
-    <w:lsdException w:name="Medium Grid 3 Accent 1" w:semiHidden="0" w:uiPriority="69" w:unhideWhenUsed="0"/>
-    <w:lsdException w:name="Dark List Accent 1" w:semiHidden="0" w:uiPriority="70" w:unhideWhenUsed="0"/>
-    <w:lsdException w:name="Colorful Shading Accent 1" w:semiHidden="0" w:uiPriority="71" w:unhideWhenUsed="0"/>
-    <w:lsdException w:name="Colorful List Accent 1" w:semiHidden="0" w:uiPriority="72" w:unhideWhenUsed="0"/>
-    <w:lsdException w:name="Colorful Grid Accent 1" w:semiHidden="0" w:uiPriority="73" w:unhideWhenUsed="0"/>
-    <w:lsdException w:name="Light Shading Accent 2" w:semiHidden="0" w:uiPriority="60" w:unhideWhenUsed="0"/>
-    <w:lsdException w:name="Light List Accent 2" w:semiHidden="0" w:uiPriority="61" w:unhideWhenUsed="0"/>
-    <w:lsdException w:name="Light Grid Accent 2" w:semiHidden="0" w:uiPriority="62" w:unhideWhenUsed="0"/>
-    <w:lsdException w:name="Medium Shading 1 Accent 2" w:semiHidden="0" w:uiPriority="63" w:unhideWhenUsed="0"/>
-    <w:lsdException w:name="Medium Shading 2 Accent 2" w:semiHidden="0" w:uiPriority="64" w:unhideWhenUsed="0"/>
-    <w:lsdException w:name="Medium List 1 Accent 2" w:semiHidden="0" w:uiPriority="65" w:unhideWhenUsed="0"/>
-    <w:lsdException w:name="Medium List 2 Accent 2" w:semiHidden="0" w:uiPriority="66" w:unhideWhenUsed="0"/>
-    <w:lsdException w:name="Medium Grid 1 Accent 2" w:semiHidden="0" w:uiPriority="67" w:unhideWhenUsed="0"/>
-    <w:lsdException w:name="Medium Grid 2 Accent 2" w:semiHidden="0" w:uiPriority="68" w:unhideWhenUsed="0"/>
-    <w:lsdException w:name="Medium Grid 3 Accent 2" w:semiHidden="0" w:uiPriority="69" w:unhideWhenUsed="0"/>
-    <w:lsdException w:name="Dark List Accent 2" w:semiHidden="0" w:uiPriority="70" w:unhideWhenUsed="0"/>
-    <w:lsdException w:name="Colorful Shading Accent 2" w:semiHidden="0" w:uiPriority="71" w:unhideWhenUsed="0"/>
-    <w:lsdException w:name="Colorful List Accent 2" w:semiHidden="0" w:uiPriority="72" w:unhideWhenUsed="0"/>
-    <w:lsdException w:name="Colorful Grid Accent 2" w:semiHidden="0" w:uiPriority="73" w:unhideWhenUsed="0"/>
-    <w:lsdException w:name="Light Shading Accent 3" w:semiHidden="0" w:uiPriority="60" w:unhideWhenUsed="0"/>
-    <w:lsdException w:name="Light List Accent 3" w:semiHidden="0" w:uiPriority="61" w:unhideWhenUsed="0"/>
-    <w:lsdException w:name="Light Grid Accent 3" w:semiHidden="0" w:uiPriority="62" w:unhideWhenUsed="0"/>
-    <w:lsdException w:name="Medium Shading 1 Accent 3" w:semiHidden="0" w:uiPriority="63" w:unhideWhenUsed="0"/>
-    <w:lsdException w:name="Medium Shading 2 Accent 3" w:semiHidden="0" w:uiPriority="64" w:unhideWhenUsed="0"/>
-    <w:lsdException w:name="Medium List 1 Accent 3" w:semiHidden="0" w:uiPriority="65" w:unhideWhenUsed="0"/>
-    <w:lsdException w:name="Medium List 2 Accent 3" w:semiHidden="0" w:uiPriority="66" w:unhideWhenUsed="0"/>
-    <w:lsdException w:name="Medium Grid 1 Accent 3" w:semiHidden="0" w:uiPriority="67" w:unhideWhenUsed="0"/>
-    <w:lsdException w:name="Medium Grid 2 Accent 3" w:semiHidden="0" w:uiPriority="68" w:unhideWhenUsed="0"/>
-    <w:lsdException w:name="Medium Grid 3 Accent 3" w:semiHidden="0" w:uiPriority="69" w:unhideWhenUsed="0"/>
-    <w:lsdException w:name="Dark List Accent 3" w:semiHidden="0" w:uiPriority="70" w:unhideWhenUsed="0"/>
-    <w:lsdException w:name="Colorful Shading Accent 3" w:semiHidden="0" w:uiPriority="71" w:unhideWhenUsed="0"/>
-    <w:lsdException w:name="Colorful List Accent 3" w:semiHidden="0" w:uiPriority="72" w:unhideWhenUsed="0"/>
-    <w:lsdException w:name="Colorful Grid Accent 3" w:semiHidden="0" w:uiPriority="73" w:unhideWhenUsed="0"/>
-    <w:lsdException w:name="Light Shading Accent 4" w:semiHidden="0" w:uiPriority="60" w:unhideWhenUsed="0"/>
-    <w:lsdException w:name="Light List Accent 4" w:semiHidden="0" w:uiPriority="61" w:unhideWhenUsed="0"/>
-    <w:lsdException w:name="Light Grid Accent 4" w:semiHidden="0" w:uiPriority="62" w:unhideWhenUsed="0"/>
-    <w:lsdException w:name="Medium Shading 1 Accent 4" w:semiHidden="0" w:uiPriority="63" w:unhideWhenUsed="0"/>
-    <w:lsdException w:name="Medium Shading 2 Accent 4" w:semiHidden="0" w:uiPriority="64" w:unhideWhenUsed="0"/>
-    <w:lsdException w:name="Medium List 1 Accent 4" w:semiHidden="0" w:uiPriority="65" w:unhideWhenUsed="0"/>
-    <w:lsdException w:name="Medium List 2 Accent 4" w:semiHidden="0" w:uiPriority="66" w:unhideWhenUsed="0"/>
-    <w:lsdException w:name="Medium Grid 1 Accent 4" w:semiHidden="0" w:uiPriority="67" w:unhideWhenUsed="0"/>
-    <w:lsdException w:name="Medium Grid 2 Accent 4" w:semiHidden="0" w:uiPriority="68" w:unhideWhenUsed="0"/>
-    <w:lsdException w:name="Medium Grid 3 Accent 4" w:semiHidden="0" w:uiPriority="69" w:unhideWhenUsed="0"/>
-    <w:lsdException w:name="Dark List Accent 4" w:semiHidden="0" w:uiPriority="70" w:unhideWhenUsed="0"/>
-    <w:lsdException w:name="Colorful Shading Accent 4" w:semiHidden="0" w:uiPriority="71" w:unhideWhenUsed="0"/>
-    <w:lsdException w:name="Colorful List Accent 4" w:semiHidden="0" w:uiPriority="72" w:unhideWhenUsed="0"/>
-    <w:lsdException w:name="Colorful Grid Accent 4" w:semiHidden="0" w:uiPriority="73" w:unhideWhenUsed="0"/>
-    <w:lsdException w:name="Light Shading Accent 5" w:semiHidden="0" w:uiPriority="60" w:unhideWhenUsed="0"/>
-    <w:lsdException w:name="Light List Accent 5" w:semiHidden="0" w:uiPriority="61" w:unhideWhenUsed="0"/>
-    <w:lsdException w:name="Light Grid Accent 5" w:semiHidden="0" w:uiPriority="62" w:unhideWhenUsed="0"/>
-    <w:lsdException w:name="Medium Shading 1 Accent 5" w:semiHidden="0" w:uiPriority="63" w:unhideWhenUsed="0"/>
-    <w:lsdException w:name="Medium Shading 2 Accent 5" w:semiHidden="0" w:uiPriority="64" w:unhideWhenUsed="0"/>
-    <w:lsdException w:name="Medium List 1 Accent 5" w:semiHidden="0" w:uiPriority="65" w:unhideWhenUsed="0"/>
-    <w:lsdException w:name="Medium List 2 Accent 5" w:semiHidden="0" w:uiPriority="66" w:unhideWhenUsed="0"/>
-    <w:lsdException w:name="Medium Grid 1 Accent 5" w:semiHidden="0" w:uiPriority="67" w:unhideWhenUsed="0"/>
-    <w:lsdException w:name="Medium Grid 2 Accent 5" w:semiHidden="0" w:uiPriority="68" w:unhideWhenUsed="0"/>
-    <w:lsdException w:name="Medium Grid 3 Accent 5" w:semiHidden="0" w:uiPriority="69" w:unhideWhenUsed="0"/>
-    <w:lsdException w:name="Dark List Accent 5" w:semiHidden="0" w:uiPriority="70" w:unhideWhenUsed="0"/>
-    <w:lsdException w:name="Colorful Shading Accent 5" w:semiHidden="0" w:uiPriority="71" w:unhideWhenUsed="0"/>
-    <w:lsdException w:name="Colorful List Accent 5" w:semiHidden="0" w:uiPriority="72" w:unhideWhenUsed="0"/>
-    <w:lsdException w:name="Colorful Grid Accent 5" w:semiHidden="0" w:uiPriority="73" w:unhideWhenUsed="0"/>
-    <w:lsdException w:name="Light Shading Accent 6" w:semiHidden="0" w:uiPriority="60" w:unhideWhenUsed="0"/>
-    <w:lsdException w:name="Light List Accent 6" w:semiHidden="0" w:uiPriority="61" w:unhideWhenUsed="0"/>
-    <w:lsdException w:name="Light Grid Accent 6" w:semiHidden="0" w:uiPriority="62" w:unhideWhenUsed="0"/>
-    <w:lsdException w:name="Medium Shading 1 Accent 6" w:semiHidden="0" w:uiPriority="63" w:unhideWhenUsed="0"/>
-    <w:lsdException w:name="Medium Shading 2 Accent 6" w:semiHidden="0" w:uiPriority="64" w:unhideWhenUsed="0"/>
-    <w:lsdException w:name="Medium List 1 Accent 6" w:semiHidden="0" w:uiPriority="65" w:unhideWhenUsed="0"/>
-    <w:lsdException w:name="Medium List 2 Accent 6" w:semiHidden="0" w:uiPriority="66" w:unhideWhenUsed="0"/>
-    <w:lsdException w:name="Medium Grid 1 Accent 6" w:semiHidden="0" w:uiPriority="67" w:unhideWhenUsed="0"/>
-    <w:lsdException w:name="Medium Grid 2 Accent 6" w:semiHidden="0" w:uiPriority="68" w:unhideWhenUsed="0"/>
-    <w:lsdException w:name="Medium Grid 3 Accent 6" w:semiHidden="0" w:uiPriority="69" w:unhideWhenUsed="0"/>
-    <w:lsdException w:name="Dark List Accent 6" w:semiHidden="0" w:uiPriority="70" w:unhideWhenUsed="0"/>
-    <w:lsdException w:name="Colorful Shading Accent 6" w:semiHidden="0" w:uiPriority="71" w:unhideWhenUsed="0"/>
-    <w:lsdException w:name="Colorful List Accent 6" w:semiHidden="0" w:uiPriority="72" w:unhideWhenUsed="0"/>
-    <w:lsdException w:name="Colorful Grid Accent 6" w:semiHidden="0" w:uiPriority="73" w:unhideWhenUsed="0"/>
-    <w:lsdException w:name="Subtle Emphasis" w:semiHidden="0" w:uiPriority="19" w:unhideWhenUsed="0" w:qFormat="1"/>
-    <w:lsdException w:name="Intense Emphasis" w:semiHidden="0" w:uiPriority="21" w:unhideWhenUsed="0" w:qFormat="1"/>
-    <w:lsdException w:name="Subtle Reference" w:semiHidden="0" w:uiPriority="31" w:unhideWhenUsed="0" w:qFormat="1"/>
-    <w:lsdException w:name="Intense Reference" w:semiHidden="0" w:uiPriority="32" w:unhideWhenUsed="0" w:qFormat="1"/>
-    <w:lsdException w:name="Book Title" w:semiHidden="0" w:uiPriority="33" w:unhideWhenUsed="0" w:qFormat="1"/>
-    <w:lsdException w:name="Bibliography" w:uiPriority="37"/>
-    <w:lsdException w:name="TOC Heading" w:uiPriority="39" w:qFormat="1"/>
+  <w:latentStyles w:defLockedState="0" w:defUIPriority="99" w:defSemiHidden="0" w:defUnhideWhenUsed="0" w:defQFormat="0" w:count="371">
+    <w:lsdException w:name="Normal" w:uiPriority="0" w:qFormat="1"/>
+    <w:lsdException w:name="heading 1" w:uiPriority="9" w:qFormat="1"/>
+    <w:lsdException w:name="heading 2" w:semiHidden="1" w:uiPriority="9" w:unhideWhenUsed="1" w:qFormat="1"/>
+    <w:lsdException w:name="heading 3" w:semiHidden="1" w:uiPriority="9" w:unhideWhenUsed="1" w:qFormat="1"/>
+    <w:lsdException w:name="heading 4" w:semiHidden="1" w:uiPriority="9" w:unhideWhenUsed="1" w:qFormat="1"/>
+    <w:lsdException w:name="heading 5" w:semiHidden="1" w:uiPriority="9" w:unhideWhenUsed="1" w:qFormat="1"/>
+    <w:lsdException w:name="heading 6" w:semiHidden="1" w:uiPriority="9" w:unhideWhenUsed="1" w:qFormat="1"/>
+    <w:lsdException w:name="heading 7" w:semiHidden="1" w:uiPriority="9" w:unhideWhenUsed="1" w:qFormat="1"/>
+    <w:lsdException w:name="heading 8" w:semiHidden="1" w:uiPriority="9" w:unhideWhenUsed="1" w:qFormat="1"/>
+    <w:lsdException w:name="heading 9" w:semiHidden="1" w:uiPriority="9" w:unhideWhenUsed="1" w:qFormat="1"/>
+    <w:lsdException w:name="index 1" w:semiHidden="1" w:unhideWhenUsed="1"/>
+    <w:lsdException w:name="index 2" w:semiHidden="1" w:unhideWhenUsed="1"/>
+    <w:lsdException w:name="index 3" w:semiHidden="1" w:unhideWhenUsed="1"/>
+    <w:lsdException w:name="index 4" w:semiHidden="1" w:unhideWhenUsed="1"/>
+    <w:lsdException w:name="index 5" w:semiHidden="1" w:unhideWhenUsed="1"/>
+    <w:lsdException w:name="index 6" w:semiHidden="1" w:unhideWhenUsed="1"/>
+    <w:lsdException w:name="index 7" w:semiHidden="1" w:unhideWhenUsed="1"/>
+    <w:lsdException w:name="index 8" w:semiHidden="1" w:unhideWhenUsed="1"/>
+    <w:lsdException w:name="index 9" w:semiHidden="1" w:unhideWhenUsed="1"/>
+    <w:lsdException w:name="toc 1" w:semiHidden="1" w:uiPriority="39" w:unhideWhenUsed="1"/>
+    <w:lsdException w:name="toc 2" w:semiHidden="1" w:uiPriority="39" w:unhideWhenUsed="1"/>
+    <w:lsdException w:name="toc 3" w:semiHidden="1" w:uiPriority="39" w:unhideWhenUsed="1"/>
+    <w:lsdException w:name="toc 4" w:semiHidden="1" w:uiPriority="39" w:unhideWhenUsed="1"/>
+    <w:lsdException w:name="toc 5" w:semiHidden="1" w:uiPriority="39" w:unhideWhenUsed="1"/>
+    <w:lsdException w:name="toc 6" w:semiHidden="1" w:uiPriority="39" w:unhideWhenUsed="1"/>
+    <w:lsdException w:name="toc 7" w:semiHidden="1" w:uiPriority="39" w:unhideWhenUsed="1"/>
+    <w:lsdException w:name="toc 8" w:semiHidden="1" w:uiPriority="39" w:unhideWhenUsed="1"/>
+    <w:lsdException w:name="toc 9" w:semiHidden="1" w:uiPriority="39" w:unhideWhenUsed="1"/>
+    <w:lsdException w:name="Normal Indent" w:semiHidden="1" w:unhideWhenUsed="1"/>
+    <w:lsdException w:name="footnote text" w:semiHidden="1" w:unhideWhenUsed="1"/>
+    <w:lsdException w:name="annotation text" w:semiHidden="1" w:unhideWhenUsed="1"/>
+    <w:lsdException w:name="header" w:semiHidden="1" w:unhideWhenUsed="1"/>
+    <w:lsdException w:name="footer" w:semiHidden="1" w:unhideWhenUsed="1"/>
+    <w:lsdException w:name="index heading" w:semiHidden="1" w:unhideWhenUsed="1"/>
+    <w:lsdException w:name="caption" w:semiHidden="1" w:uiPriority="35" w:unhideWhenUsed="1" w:qFormat="1"/>
+    <w:lsdException w:name="table of figures" w:semiHidden="1" w:unhideWhenUsed="1"/>
+    <w:lsdException w:name="envelope address" w:semiHidden="1" w:unhideWhenUsed="1"/>
+    <w:lsdException w:name="envelope return" w:semiHidden="1" w:unhideWhenUsed="1"/>
+    <w:lsdException w:name="footnote reference" w:semiHidden="1" w:unhideWhenUsed="1"/>
+    <w:lsdException w:name="annotation reference" w:semiHidden="1" w:unhideWhenUsed="1"/>
+    <w:lsdException w:name="line number" w:semiHidden="1" w:unhideWhenUsed="1"/>
+    <w:lsdException w:name="page number" w:semiHidden="1" w:unhideWhenUsed="1"/>
+    <w:lsdException w:name="endnote reference" w:semiHidden="1" w:unhideWhenUsed="1"/>
+    <w:lsdException w:name="endnote text" w:semiHidden="1" w:unhideWhenUsed="1"/>
+    <w:lsdException w:name="table of authorities" w:semiHidden="1" w:unhideWhenUsed="1"/>
+    <w:lsdException w:name="macro" w:semiHidden="1" w:unhideWhenUsed="1"/>
+    <w:lsdException w:name="toa heading" w:semiHidden="1" w:unhideWhenUsed="1"/>
+    <w:lsdException w:name="List" w:semiHidden="1" w:unhideWhenUsed="1"/>
+    <w:lsdException w:name="List Bullet" w:semiHidden="1" w:unhideWhenUsed="1"/>
+    <w:lsdException w:name="List Number" w:semiHidden="1" w:unhideWhenUsed="1"/>
+    <w:lsdException w:name="List 2" w:semiHidden="1" w:unhideWhenUsed="1"/>
+    <w:lsdException w:name="List 3" w:semiHidden="1" w:unhideWhenUsed="1"/>
+    <w:lsdException w:name="List 4" w:semiHidden="1" w:unhideWhenUsed="1"/>
+    <w:lsdException w:name="List 5" w:semiHidden="1" w:unhideWhenUsed="1"/>
+    <w:lsdException w:name="List Bullet 2" w:semiHidden="1" w:unhideWhenUsed="1"/>
+    <w:lsdException w:name="List Bullet 3" w:semiHidden="1" w:unhideWhenUsed="1"/>
+    <w:lsdException w:name="List Bullet 4" w:semiHidden="1" w:unhideWhenUsed="1"/>
+    <w:lsdException w:name="List Bullet 5" w:semiHidden="1" w:unhideWhenUsed="1"/>
+    <w:lsdException w:name="List Number 2" w:semiHidden="1" w:unhideWhenUsed="1"/>
+    <w:lsdException w:name="List Number 3" w:semiHidden="1" w:unhideWhenUsed="1"/>
+    <w:lsdException w:name="List Number 4" w:semiHidden="1" w:unhideWhenUsed="1"/>
+    <w:lsdException w:name="List Number 5" w:semiHidden="1" w:unhideWhenUsed="1"/>
+    <w:lsdException w:name="Title" w:uiPriority="10" w:qFormat="1"/>
+    <w:lsdException w:name="Closing" w:semiHidden="1" w:unhideWhenUsed="1"/>
+    <w:lsdException w:name="Signature" w:semiHidden="1" w:unhideWhenUsed="1"/>
+    <w:lsdException w:name="Default Paragraph Font" w:semiHidden="1" w:uiPriority="1" w:unhideWhenUsed="1"/>
+    <w:lsdException w:name="Body Text" w:semiHidden="1" w:unhideWhenUsed="1"/>
+    <w:lsdException w:name="Body Text Indent" w:semiHidden="1" w:unhideWhenUsed="1"/>
+    <w:lsdException w:name="List Continue" w:semiHidden="1" w:unhideWhenUsed="1"/>
+    <w:lsdException w:name="List Continue 2" w:semiHidden="1" w:unhideWhenUsed="1"/>
+    <w:lsdException w:name="List Continue 3" w:semiHidden="1" w:unhideWhenUsed="1"/>
+    <w:lsdException w:name="List Continue 4" w:semiHidden="1" w:unhideWhenUsed="1"/>
+    <w:lsdException w:name="List Continue 5" w:semiHidden="1" w:unhideWhenUsed="1"/>
+    <w:lsdException w:name="Message Header" w:semiHidden="1" w:unhideWhenUsed="1"/>
+    <w:lsdException w:name="Subtitle" w:uiPriority="11" w:qFormat="1"/>
+    <w:lsdException w:name="Salutation" w:semiHidden="1" w:unhideWhenUsed="1"/>
+    <w:lsdException w:name="Date" w:semiHidden="1" w:unhideWhenUsed="1"/>
+    <w:lsdException w:name="Body Text First Indent" w:semiHidden="1" w:unhideWhenUsed="1"/>
+    <w:lsdException w:name="Body Text First Indent 2" w:semiHidden="1" w:unhideWhenUsed="1"/>
+    <w:lsdException w:name="Note Heading" w:semiHidden="1" w:unhideWhenUsed="1"/>
+    <w:lsdException w:name="Body Text 2" w:semiHidden="1" w:unhideWhenUsed="1"/>
+    <w:lsdException w:name="Body Text 3" w:semiHidden="1" w:unhideWhenUsed="1"/>
+    <w:lsdException w:name="Body Text Indent 2" w:semiHidden="1" w:unhideWhenUsed="1"/>
+    <w:lsdException w:name="Body Text Indent 3" w:semiHidden="1" w:unhideWhenUsed="1"/>
+    <w:lsdException w:name="Block Text" w:semiHidden="1" w:unhideWhenUsed="1"/>
+    <w:lsdException w:name="Hyperlink" w:semiHidden="1" w:unhideWhenUsed="1"/>
+    <w:lsdException w:name="FollowedHyperlink" w:semiHidden="1" w:unhideWhenUsed="1"/>
+    <w:lsdException w:name="Strong" w:uiPriority="22" w:qFormat="1"/>
+    <w:lsdException w:name="Emphasis" w:uiPriority="20" w:qFormat="1"/>
+    <w:lsdException w:name="Document Map" w:semiHidden="1" w:unhideWhenUsed="1"/>
+    <w:lsdException w:name="Plain Text" w:semiHidden="1" w:unhideWhenUsed="1"/>
+    <w:lsdException w:name="E-mail Signature" w:semiHidden="1" w:unhideWhenUsed="1"/>
+    <w:lsdException w:name="HTML Top of Form" w:semiHidden="1" w:unhideWhenUsed="1"/>
+    <w:lsdException w:name="HTML Bottom of Form" w:semiHidden="1" w:unhideWhenUsed="1"/>
+    <w:lsdException w:name="Normal (Web)" w:semiHidden="1" w:unhideWhenUsed="1"/>
+    <w:lsdException w:name="HTML Acronym" w:semiHidden="1" w:unhideWhenUsed="1"/>
+    <w:lsdException w:name="HTML Address" w:semiHidden="1" w:unhideWhenUsed="1"/>
+    <w:lsdException w:name="HTML Cite" w:semiHidden="1" w:unhideWhenUsed="1"/>
+    <w:lsdException w:name="HTML Code" w:semiHidden="1" w:unhideWhenUsed="1"/>
+    <w:lsdException w:name="HTML Definition" w:semiHidden="1" w:unhideWhenUsed="1"/>
+    <w:lsdException w:name="HTML Keyboard" w:semiHidden="1" w:unhideWhenUsed="1"/>
+    <w:lsdException w:name="HTML Preformatted" w:semiHidden="1" w:unhideWhenUsed="1"/>
+    <w:lsdException w:name="HTML Sample" w:semiHidden="1" w:unhideWhenUsed="1"/>
+    <w:lsdException w:name="HTML Typewriter" w:semiHidden="1" w:unhideWhenUsed="1"/>
+    <w:lsdException w:name="HTML Variable" w:semiHidden="1" w:unhideWhenUsed="1"/>
+    <w:lsdException w:name="Normal Table" w:semiHidden="1" w:unhideWhenUsed="1"/>
+    <w:lsdException w:name="annotation subject" w:semiHidden="1" w:unhideWhenUsed="1"/>
+    <w:lsdException w:name="No List" w:semiHidden="1" w:unhideWhenUsed="1"/>
+    <w:lsdException w:name="Outline List 1" w:semiHidden="1" w:unhideWhenUsed="1"/>
+    <w:lsdException w:name="Outline List 2" w:semiHidden="1" w:unhideWhenUsed="1"/>
+    <w:lsdException w:name="Outline List 3" w:semiHidden="1" w:unhideWhenUsed="1"/>
+    <w:lsdException w:name="Table Simple 1" w:semiHidden="1" w:unhideWhenUsed="1"/>
+    <w:lsdException w:name="Table Simple 2" w:semiHidden="1" w:unhideWhenUsed="1"/>
+    <w:lsdException w:name="Table Simple 3" w:semiHidden="1" w:unhideWhenUsed="1"/>
+    <w:lsdException w:name="Table Classic 1" w:semiHidden="1" w:unhideWhenUsed="1"/>
+    <w:lsdException w:name="Table Classic 2" w:semiHidden="1" w:unhideWhenUsed="1"/>
+    <w:lsdException w:name="Table Classic 3" w:semiHidden="1" w:unhideWhenUsed="1"/>
+    <w:lsdException w:name="Table Classic 4" w:semiHidden="1" w:unhideWhenUsed="1"/>
+    <w:lsdException w:name="Table Colorful 1" w:semiHidden="1" w:unhideWhenUsed="1"/>
+    <w:lsdException w:name="Table Colorful 2" w:semiHidden="1" w:unhideWhenUsed="1"/>
+    <w:lsdException w:name="Table Colorful 3" w:semiHidden="1" w:unhideWhenUsed="1"/>
+    <w:lsdException w:name="Table Columns 1" w:semiHidden="1" w:unhideWhenUsed="1"/>
+    <w:lsdException w:name="Table Columns 2" w:semiHidden="1" w:unhideWhenUsed="1"/>
+    <w:lsdException w:name="Table Columns 3" w:semiHidden="1" w:unhideWhenUsed="1"/>
+    <w:lsdException w:name="Table Columns 4" w:semiHidden="1" w:unhideWhenUsed="1"/>
+    <w:lsdException w:name="Table Columns 5" w:semiHidden="1" w:unhideWhenUsed="1"/>
+    <w:lsdException w:name="Table Grid 1" w:semiHidden="1" w:unhideWhenUsed="1"/>
+    <w:lsdException w:name="Table Grid 2" w:semiHidden="1" w:unhideWhenUsed="1"/>
+    <w:lsdException w:name="Table Grid 3" w:semiHidden="1" w:unhideWhenUsed="1"/>
+    <w:lsdException w:name="Table Grid 4" w:semiHidden="1" w:unhideWhenUsed="1"/>
+    <w:lsdException w:name="Table Grid 5" w:semiHidden="1" w:unhideWhenUsed="1"/>
+    <w:lsdException w:name="Table Grid 6" w:semiHidden="1" w:unhideWhenUsed="1"/>
+    <w:lsdException w:name="Table Grid 7" w:semiHidden="1" w:unhideWhenUsed="1"/>
+    <w:lsdException w:name="Table Grid 8" w:semiHidden="1" w:unhideWhenUsed="1"/>
+    <w:lsdException w:name="Table List 1" w:semiHidden="1" w:unhideWhenUsed="1"/>
+    <w:lsdException w:name="Table List 2" w:semiHidden="1" w:unhideWhenUsed="1"/>
+    <w:lsdException w:name="Table List 3" w:semiHidden="1" w:unhideWhenUsed="1"/>
+    <w:lsdException w:name="Table List 4" w:semiHidden="1" w:unhideWhenUsed="1"/>
+    <w:lsdException w:name="Table List 5" w:semiHidden="1" w:unhideWhenUsed="1"/>
+    <w:lsdException w:name="Table List 6" w:semiHidden="1" w:unhideWhenUsed="1"/>
+    <w:lsdException w:name="Table List 7" w:semiHidden="1" w:unhideWhenUsed="1"/>
+    <w:lsdException w:name="Table List 8" w:semiHidden="1" w:unhideWhenUsed="1"/>
+    <w:lsdException w:name="Table 3D effects 1" w:semiHidden="1" w:unhideWhenUsed="1"/>
+    <w:lsdException w:name="Table 3D effects 2" w:semiHidden="1" w:unhideWhenUsed="1"/>
+    <w:lsdException w:name="Table 3D effects 3" w:semiHidden="1" w:unhideWhenUsed="1"/>
+    <w:lsdException w:name="Table Contemporary" w:semiHidden="1" w:unhideWhenUsed="1"/>
+    <w:lsdException w:name="Table Elegant" w:semiHidden="1" w:unhideWhenUsed="1"/>
+    <w:lsdException w:name="Table Professional" w:semiHidden="1" w:unhideWhenUsed="1"/>
+    <w:lsdException w:name="Table Subtle 1" w:semiHidden="1" w:unhideWhenUsed="1"/>
+    <w:lsdException w:name="Table Subtle 2" w:semiHidden="1" w:unhideWhenUsed="1"/>
+    <w:lsdException w:name="Table Web 1" w:semiHidden="1" w:unhideWhenUsed="1"/>
+    <w:lsdException w:name="Table Web 2" w:semiHidden="1" w:unhideWhenUsed="1"/>
+    <w:lsdException w:name="Table Web 3" w:semiHidden="1" w:unhideWhenUsed="1"/>
+    <w:lsdException w:name="Balloon Text" w:semiHidden="1" w:unhideWhenUsed="1"/>
+    <w:lsdException w:name="Table Grid" w:uiPriority="59"/>
+    <w:lsdException w:name="Table Theme" w:semiHidden="1" w:unhideWhenUsed="1"/>
+    <w:lsdException w:name="Placeholder Text" w:semiHidden="1"/>
+    <w:lsdException w:name="No Spacing" w:uiPriority="1" w:qFormat="1"/>
+    <w:lsdException w:name="Light Shading" w:uiPriority="60"/>
+    <w:lsdException w:name="Light List" w:uiPriority="61"/>
+    <w:lsdException w:name="Light Grid" w:uiPriority="62"/>
+    <w:lsdException w:name="Medium Shading 1" w:uiPriority="63"/>
+    <w:lsdException w:name="Medium Shading 2" w:uiPriority="64"/>
+    <w:lsdException w:name="Medium List 1" w:uiPriority="65"/>
+    <w:lsdException w:name="Medium List 2" w:uiPriority="66"/>
+    <w:lsdException w:name="Medium Grid 1" w:uiPriority="67"/>
+    <w:lsdException w:name="Medium Grid 2" w:uiPriority="68"/>
+    <w:lsdException w:name="Medium Grid 3" w:uiPriority="69"/>
+    <w:lsdException w:name="Dark List" w:uiPriority="70"/>
+    <w:lsdException w:name="Colorful Shading" w:uiPriority="71"/>
+    <w:lsdException w:name="Colorful List" w:uiPriority="72"/>
+    <w:lsdException w:name="Colorful Grid" w:uiPriority="73"/>
+    <w:lsdException w:name="Light Shading Accent 1" w:uiPriority="60"/>
+    <w:lsdException w:name="Light List Accent 1" w:uiPriority="61"/>
+    <w:lsdException w:name="Light Grid Accent 1" w:uiPriority="62"/>
+    <w:lsdException w:name="Medium Shading 1 Accent 1" w:uiPriority="63"/>
+    <w:lsdException w:name="Medium Shading 2 Accent 1" w:uiPriority="64"/>
+    <w:lsdException w:name="Medium List 1 Accent 1" w:uiPriority="65"/>
+    <w:lsdException w:name="Revision" w:semiHidden="1"/>
+    <w:lsdException w:name="List Paragraph" w:uiPriority="34" w:qFormat="1"/>
+    <w:lsdException w:name="Quote" w:uiPriority="29" w:qFormat="1"/>
+    <w:lsdException w:name="Intense Quote" w:uiPriority="30" w:qFormat="1"/>
+    <w:lsdException w:name="Medium List 2 Accent 1" w:uiPriority="66"/>
+    <w:lsdException w:name="Medium Grid 1 Accent 1" w:uiPriority="67"/>
+    <w:lsdException w:name="Medium Grid 2 Accent 1" w:uiPriority="68"/>
+    <w:lsdException w:name="Medium Grid 3 Accent 1" w:uiPriority="69"/>
+    <w:lsdException w:name="Dark List Accent 1" w:uiPriority="70"/>
+    <w:lsdException w:name="Colorful Shading Accent 1" w:uiPriority="71"/>
+    <w:lsdException w:name="Colorful List Accent 1" w:uiPriority="72"/>
+    <w:lsdException w:name="Colorful Grid Accent 1" w:uiPriority="73"/>
+    <w:lsdException w:name="Light Shading Accent 2" w:uiPriority="60"/>
+    <w:lsdException w:name="Light List Accent 2" w:uiPriority="61"/>
+    <w:lsdException w:name="Light Grid Accent 2" w:uiPriority="62"/>
+    <w:lsdException w:name="Medium Shading 1 Accent 2" w:uiPriority="63"/>
+    <w:lsdException w:name="Medium Shading 2 Accent 2" w:uiPriority="64"/>
+    <w:lsdException w:name="Medium List 1 Accent 2" w:uiPriority="65"/>
+    <w:lsdException w:name="Medium List 2 Accent 2" w:uiPriority="66"/>
+    <w:lsdException w:name="Medium Grid 1 Accent 2" w:uiPriority="67"/>
+    <w:lsdException w:name="Medium Grid 2 Accent 2" w:uiPriority="68"/>
+    <w:lsdException w:name="Medium Grid 3 Accent 2" w:uiPriority="69"/>
+    <w:lsdException w:name="Dark List Accent 2" w:uiPriority="70"/>
+    <w:lsdException w:name="Colorful Shading Accent 2" w:uiPriority="71"/>
+    <w:lsdException w:name="Colorful List Accent 2" w:uiPriority="72"/>
+    <w:lsdException w:name="Colorful Grid Accent 2" w:uiPriority="73"/>
+    <w:lsdException w:name="Light Shading Accent 3" w:uiPriority="60"/>
+    <w:lsdException w:name="Light List Accent 3" w:uiPriority="61"/>
+    <w:lsdException w:name="Light Grid Accent 3" w:uiPriority="62"/>
+    <w:lsdException w:name="Medium Shading 1 Accent 3" w:uiPriority="63"/>
+    <w:lsdException w:name="Medium Shading 2 Accent 3" w:uiPriority="64"/>
+    <w:lsdException w:name="Medium List 1 Accent 3" w:uiPriority="65"/>
+    <w:lsdException w:name="Medium List 2 Accent 3" w:uiPriority="66"/>
+    <w:lsdException w:name="Medium Grid 1 Accent 3" w:uiPriority="67"/>
+    <w:lsdException w:name="Medium Grid 2 Accent 3" w:uiPriority="68"/>
+    <w:lsdException w:name="Medium Grid 3 Accent 3" w:uiPriority="69"/>
+    <w:lsdException w:name="Dark List Accent 3" w:uiPriority="70"/>
+    <w:lsdException w:name="Colorful Shading Accent 3" w:uiPriority="71"/>
+    <w:lsdException w:name="Colorful List Accent 3" w:uiPriority="72"/>
+    <w:lsdException w:name="Colorful Grid Accent 3" w:uiPriority="73"/>
+    <w:lsdException w:name="Light Shading Accent 4" w:uiPriority="60"/>
+    <w:lsdException w:name="Light List Accent 4" w:uiPriority="61"/>
+    <w:lsdException w:name="Light Grid Accent 4" w:uiPriority="62"/>
+    <w:lsdException w:name="Medium Shading 1 Accent 4" w:uiPriority="63"/>
+    <w:lsdException w:name="Medium Shading 2 Accent 4" w:uiPriority="64"/>
+    <w:lsdException w:name="Medium List 1 Accent 4" w:uiPriority="65"/>
+    <w:lsdException w:name="Medium List 2 Accent 4" w:uiPriority="66"/>
+    <w:lsdException w:name="Medium Grid 1 Accent 4" w:uiPriority="67"/>
+    <w:lsdException w:name="Medium Grid 2 Accent 4" w:uiPriority="68"/>
+    <w:lsdException w:name="Medium Grid 3 Accent 4" w:uiPriority="69"/>
+    <w:lsdException w:name="Dark List Accent 4" w:uiPriority="70"/>
+    <w:lsdException w:name="Colorful Shading Accent 4" w:uiPriority="71"/>
+    <w:lsdException w:name="Colorful List Accent 4" w:uiPriority="72"/>
+    <w:lsdException w:name="Colorful Grid Accent 4" w:uiPriority="73"/>
+    <w:lsdException w:name="Light Shading Accent 5" w:uiPriority="60"/>
+    <w:lsdException w:name="Light List Accent 5" w:uiPriority="61"/>
+    <w:lsdException w:name="Light Grid Accent 5" w:uiPriority="62"/>
+    <w:lsdException w:name="Medium Shading 1 Accent 5" w:uiPriority="63"/>
+    <w:lsdException w:name="Medium Shading 2 Accent 5" w:uiPriority="64"/>
+    <w:lsdException w:name="Medium List 1 Accent 5" w:uiPriority="65"/>
+    <w:lsdException w:name="Medium List 2 Accent 5" w:uiPriority="66"/>
+    <w:lsdException w:name="Medium Grid 1 Accent 5" w:uiPriority="67"/>
+    <w:lsdException w:name="Medium Grid 2 Accent 5" w:uiPriority="68"/>
+    <w:lsdException w:name="Medium Grid 3 Accent 5" w:uiPriority="69"/>
+    <w:lsdException w:name="Dark List Accent 5" w:uiPriority="70"/>
+    <w:lsdException w:name="Colorful Shading Accent 5" w:uiPriority="71"/>
+    <w:lsdException w:name="Colorful List Accent 5" w:uiPriority="72"/>
+    <w:lsdException w:name="Colorful Grid Accent 5" w:uiPriority="73"/>
+    <w:lsdException w:name="Light Shading Accent 6" w:uiPriority="60"/>
+    <w:lsdException w:name="Light List Accent 6" w:uiPriority="61"/>
+    <w:lsdException w:name="Light Grid Accent 6" w:uiPriority="62"/>
+    <w:lsdException w:name="Medium Shading 1 Accent 6" w:uiPriority="63"/>
+    <w:lsdException w:name="Medium Shading 2 Accent 6" w:uiPriority="64"/>
+    <w:lsdException w:name="Medium List 1 Accent 6" w:uiPriority="65"/>
+    <w:lsdException w:name="Medium List 2 Accent 6" w:uiPriority="66"/>
+    <w:lsdException w:name="Medium Grid 1 Accent 6" w:uiPriority="67"/>
+    <w:lsdException w:name="Medium Grid 2 Accent 6" w:uiPriority="68"/>
+    <w:lsdException w:name="Medium Grid 3 Accent 6" w:uiPriority="69"/>
+    <w:lsdException w:name="Dark List Accent 6" w:uiPriority="70"/>
+    <w:lsdException w:name="Colorful Shading Accent 6" w:uiPriority="71"/>
+    <w:lsdException w:name="Colorful List Accent 6" w:uiPriority="72"/>
+    <w:lsdException w:name="Colorful Grid Accent 6" w:uiPriority="73"/>
+    <w:lsdException w:name="Subtle Emphasis" w:uiPriority="19" w:qFormat="1"/>
+    <w:lsdException w:name="Intense Emphasis" w:uiPriority="21" w:qFormat="1"/>
+    <w:lsdException w:name="Subtle Reference" w:uiPriority="31" w:qFormat="1"/>
+    <w:lsdException w:name="Intense Reference" w:uiPriority="32" w:qFormat="1"/>
+    <w:lsdException w:name="Book Title" w:uiPriority="33" w:qFormat="1"/>
+    <w:lsdException w:name="Bibliography" w:semiHidden="1" w:uiPriority="37" w:unhideWhenUsed="1"/>
+    <w:lsdException w:name="TOC Heading" w:semiHidden="1" w:uiPriority="39" w:unhideWhenUsed="1" w:qFormat="1"/>
+    <w:lsdException w:name="Grid Table 4" w:uiPriority="49"/>
+    <w:lsdException w:name="Grid Table 5 Dark" w:uiPriority="50"/>
+    <w:lsdException w:name="Grid Table 6 Colorful" w:uiPriority="51"/>
+    <w:lsdException w:name="Grid Table 7 Colorful" w:uiPriority="52"/>
+    <w:lsdException w:name="Grid Table 1 Light Accent 1" w:uiPriority="46"/>
+    <w:lsdException w:name="Grid Table 2 Accent 1" w:uiPriority="47"/>
+    <w:lsdException w:name="Grid Table 3 Accent 1" w:uiPriority="48"/>
+    <w:lsdException w:name="Grid Table 4 Accent 1" w:uiPriority="49"/>
+    <w:lsdException w:name="Grid Table 5 Dark Accent 1" w:uiPriority="50"/>
+    <w:lsdException w:name="Grid Table 6 Colorful Accent 1" w:uiPriority="51"/>
+    <w:lsdException w:name="Grid Table 7 Colorful Accent 1" w:uiPriority="52"/>
+    <w:lsdException w:name="Grid Table 1 Light Accent 2" w:uiPriority="46"/>
+    <w:lsdException w:name="Grid Table 2 Accent 2" w:uiPriority="47"/>
+    <w:lsdException w:name="Grid Table 3 Accent 2" w:uiPriority="48"/>
+    <w:lsdException w:name="Grid Table 4 Accent 2" w:uiPriority="49"/>
+    <w:lsdException w:name="Grid Table 5 Dark Accent 2" w:uiPriority="50"/>
+    <w:lsdException w:name="Grid Table 6 Colorful Accent 2" w:uiPriority="51"/>
+    <w:lsdException w:name="Grid Table 7 Colorful Accent 2" w:uiPriority="52"/>
+    <w:lsdException w:name="Grid Table 1 Light Accent 3" w:uiPriority="46"/>
+    <w:lsdException w:name="Grid Table 2 Accent 3" w:uiPriority="47"/>
+    <w:lsdException w:name="Grid Table 3 Accent 3" w:uiPriority="48"/>
+    <w:lsdException w:name="Grid Table 4 Accent 3" w:uiPriority="49"/>
+    <w:lsdException w:name="Grid Table 5 Dark Accent 3" w:uiPriority="50"/>
+    <w:lsdException w:name="Grid Table 6 Colorful Accent 3" w:uiPriority="51"/>
+    <w:lsdException w:name="Grid Table 7 Colorful Accent 3" w:uiPriority="52"/>
+    <w:lsdException w:name="Grid Table 1 Light Accent 4" w:uiPriority="46"/>
+    <w:lsdException w:name="Grid Table 2 Accent 4" w:uiPriority="47"/>
+    <w:lsdException w:name="Grid Table 3 Accent 4" w:uiPriority="48"/>
+    <w:lsdException w:name="Grid Table 4 Accent 4" w:uiPriority="49"/>
+    <w:lsdException w:name="Grid Table 5 Dark Accent 4" w:uiPriority="50"/>
+    <w:lsdException w:name="Grid Table 6 Colorful Accent 4" w:uiPriority="51"/>
+    <w:lsdException w:name="Grid Table 7 Colorful Accent 4" w:uiPriority="52"/>
+    <w:lsdException w:name="Grid Table 1 Light Accent 5" w:uiPriority="46"/>
+    <w:lsdException w:name="Grid Table 2 Accent 5" w:uiPriority="47"/>
+    <w:lsdException w:name="Grid Table 3 Accent 5" w:uiPriority="48"/>
+    <w:lsdException w:name="Grid Table 4 Accent 5" w:uiPriority="49"/>
+    <w:lsdException w:name="Grid Table 5 Dark Accent 5" w:uiPriority="50"/>
+    <w:lsdException w:name="Grid Table 6 Colorful Accent 5" w:uiPriority="51"/>
+    <w:lsdException w:name="Grid Table 7 Colorful Accent 5" w:uiPriority="52"/>
+    <w:lsdException w:name="Grid Table 1 Light Accent 6" w:uiPriority="46"/>
+    <w:lsdException w:name="Grid Table 2 Accent 6" w:uiPriority="47"/>
+    <w:lsdException w:name="Grid Table 3 Accent 6" w:uiPriority="48"/>
+    <w:lsdException w:name="Grid Table 4 Accent 6" w:uiPriority="49"/>
+    <w:lsdException w:name="Grid Table 5 Dark Accent 6" w:uiPriority="50"/>
+    <w:lsdException w:name="Grid Table 6 Colorful Accent 6" w:uiPriority="51"/>
+    <w:lsdException w:name="Grid Table 7 Colorful Accent 6" w:uiPriority="52"/>
+    <w:lsdException w:name="List Table 1 Light" w:uiPriority="46"/>
+    <w:lsdException w:name="List Table 2" w:uiPriority="47"/>
+    <w:lsdException w:name="List Table 3" w:uiPriority="48"/>
+    <w:lsdException w:name="List Table 4" w:uiPriority="49"/>
+    <w:lsdException w:name="List Table 5 Dark" w:uiPriority="50"/>
+    <w:lsdException w:name="List Table 6 Colorful" w:uiPriority="51"/>
+    <w:lsdException w:name="List Table 7 Colorful" w:uiPriority="52"/>
+    <w:lsdException w:name="List Table 1 Light Accent 1" w:uiPriority="46"/>
+    <w:lsdException w:name="List Table 2 Accent 1" w:uiPriority="47"/>
+    <w:lsdException w:name="List Table 3 Accent 1" w:uiPriority="48"/>
+    <w:lsdException w:name="List Table 4 Accent 1" w:uiPriority="49"/>
+    <w:lsdException w:name="List Table 5 Dark Accent 1" w:uiPriority="50"/>
+    <w:lsdException w:name="List Table 6 Colorful Accent 1" w:uiPriority="51"/>
+    <w:lsdException w:name="List Table 7 Colorful Accent 1" w:uiPriority="52"/>
+    <w:lsdException w:name="List Table 1 Light Accent 2" w:uiPriority="46"/>
+    <w:lsdException w:name="List Table 2 Accent 2" w:uiPriority="47"/>
+    <w:lsdException w:name="List Table 3 Accent 2" w:uiPriority="48"/>
+    <w:lsdException w:name="List Table 4 Accent 2" w:uiPriority="49"/>
+    <w:lsdException w:name="List Table 5 Dark Accent 2" w:uiPriority="50"/>
+    <w:lsdException w:name="List Table 6 Colorful Accent 2" w:uiPriority="51"/>
+    <w:lsdException w:name="List Table 7 Colorful Accent 2" w:uiPriority="52"/>
+    <w:lsdException w:name="List Table 1 Light Accent 3" w:uiPriority="46"/>
+    <w:lsdException w:name="List Table 2 Accent 3" w:uiPriority="47"/>
+    <w:lsdException w:name="List Table 3 Accent 3" w:uiPriority="48"/>
+    <w:lsdException w:name="List Table 4 Accent 3" w:uiPriority="49"/>
+    <w:lsdException w:name="List Table 5 Dark Accent 3" w:uiPriority="50"/>
+    <w:lsdException w:name="List Table 6 Colorful Accent 3" w:uiPriority="51"/>
+    <w:lsdException w:name="List Table 7 Colorful Accent 3" w:uiPriority="52"/>
+    <w:lsdException w:name="List Table 1 Light Accent 4" w:uiPriority="46"/>
+    <w:lsdException w:name="List Table 2 Accent 4" w:uiPriority="47"/>
+    <w:lsdException w:name="List Table 3 Accent 4" w:uiPriority="48"/>
+    <w:lsdException w:name="List Table 4 Accent 4" w:uiPriority="49"/>
+    <w:lsdException w:name="List Table 5 Dark Accent 4" w:uiPriority="50"/>
+    <w:lsdException w:name="List Table 6 Colorful Accent 4" w:uiPriority="51"/>
+    <w:lsdException w:name="List Table 7 Colorful Accent 4" w:uiPriority="52"/>
+    <w:lsdException w:name="List Table 1 Light Accent 5" w:uiPriority="46"/>
+    <w:lsdException w:name="List Table 2 Accent 5" w:uiPriority="47"/>
+    <w:lsdException w:name="List Table 3 Accent 5" w:uiPriority="48"/>
+    <w:lsdException w:name="List Table 4 Accent 5" w:uiPriority="49"/>
+    <w:lsdException w:name="List Table 5 Dark Accent 5" w:uiPriority="50"/>
+    <w:lsdException w:name="List Table 6 Colorful Accent 5" w:uiPriority="51"/>
+    <w:lsdException w:name="List Table 7 Colorful Accent 5" w:uiPriority="52"/>
+    <w:lsdException w:name="List Table 1 Light Accent 6" w:uiPriority="46"/>
+    <w:lsdException w:name="List Table 2 Accent 6" w:uiPriority="47"/>
+    <w:lsdException w:name="List Table 3 Accent 6" w:uiPriority="48"/>
+    <w:lsdException w:name="List Table 4 Accent 6" w:uiPriority="49"/>
+    <w:lsdException w:name="List Table 5 Dark Accent 6" w:uiPriority="50"/>
+    <w:lsdException w:name="List Table 6 Colorful Accent 6" w:uiPriority="51"/>
+    <w:lsdException w:name="List Table 7 Colorful Accent 6" w:uiPriority="52"/>
   </w:latentStyles>
   <w:style w:type="paragraph" w:default="1" w:styleId="Normal">
     <w:name w:val="Normal"/>

</xml_diff>

<commit_message>
answered the eternal question
answered the eternal question
</commit_message>
<xml_diff>
--- a/Sailfish_manual.docx
+++ b/Sailfish_manual.docx
@@ -27,24 +27,34 @@
         </w:rPr>
         <w:t>Can this be used for our paper to handle version control ?</w:t>
       </w:r>
+    </w:p>
+    <w:p>
+      <w:pPr>
+        <w:widowControl w:val="0"/>
+        <w:autoSpaceDE w:val="0"/>
+        <w:autoSpaceDN w:val="0"/>
+        <w:adjustRightInd w:val="0"/>
+        <w:spacing w:after="240"/>
+        <w:rPr>
+          <w:rFonts w:ascii="Times" w:hAnsi="Times" w:cs="Times"/>
+          <w:b/>
+          <w:bCs/>
+          <w:sz w:val="38"/>
+          <w:szCs w:val="38"/>
+        </w:rPr>
+      </w:pPr>
+      <w:r>
+        <w:rPr>
+          <w:rFonts w:ascii="Times" w:hAnsi="Times" w:cs="Times"/>
+          <w:b/>
+          <w:bCs/>
+          <w:sz w:val="38"/>
+          <w:szCs w:val="38"/>
+        </w:rPr>
+        <w:t>That is the question – whether tis nobler in the mind…or not….</w:t>
+      </w:r>
       <w:bookmarkStart w:id="0" w:name="_GoBack"/>
       <w:bookmarkEnd w:id="0"/>
-    </w:p>
-    <w:p>
-      <w:pPr>
-        <w:widowControl w:val="0"/>
-        <w:autoSpaceDE w:val="0"/>
-        <w:autoSpaceDN w:val="0"/>
-        <w:adjustRightInd w:val="0"/>
-        <w:spacing w:after="240"/>
-        <w:rPr>
-          <w:rFonts w:ascii="Times" w:hAnsi="Times" w:cs="Times"/>
-          <w:b/>
-          <w:bCs/>
-          <w:sz w:val="38"/>
-          <w:szCs w:val="38"/>
-        </w:rPr>
-      </w:pPr>
     </w:p>
     <w:p>
       <w:pPr>
@@ -613,7 +623,16 @@
           <w:sz w:val="26"/>
           <w:szCs w:val="26"/>
         </w:rPr>
-        <w:t xml:space="preserve"> on which the index is built. There is a tradeoff here between the distinctiveness of the k-</w:t>
+        <w:t xml:space="preserve"> on which the index is built. There is a </w:t>
+      </w:r>
+      <w:r>
+        <w:rPr>
+          <w:rFonts w:ascii="Times" w:hAnsi="Times" w:cs="Times"/>
+          <w:sz w:val="26"/>
+          <w:szCs w:val="26"/>
+        </w:rPr>
+        <w:lastRenderedPageBreak/>
+        <w:t>tradeoff here between the distinctiveness of the k-</w:t>
       </w:r>
       <w:proofErr w:type="spellStart"/>
       <w:r>
@@ -649,16 +668,7 @@
           <w:sz w:val="26"/>
           <w:szCs w:val="26"/>
         </w:rPr>
-        <w:t xml:space="preserve">, the more robust they will be to errors in </w:t>
-      </w:r>
-      <w:r>
-        <w:rPr>
-          <w:rFonts w:ascii="Times" w:hAnsi="Times" w:cs="Times"/>
-          <w:sz w:val="26"/>
-          <w:szCs w:val="26"/>
-        </w:rPr>
-        <w:lastRenderedPageBreak/>
-        <w:t>the reads, but the longer the k-</w:t>
+        <w:t>, the more robust they will be to errors in the reads, but the longer the k-</w:t>
       </w:r>
       <w:proofErr w:type="spellStart"/>
       <w:r>
@@ -1485,7 +1495,16 @@
           <w:sz w:val="26"/>
           <w:szCs w:val="26"/>
         </w:rPr>
-        <w:t xml:space="preserve">A list of one or more FASTA or FASTQ format files (or a named pipe providing reads in one of these formats) containing the first mate for a set of reads. This option should </w:t>
+        <w:t xml:space="preserve">A list of one or more FASTA or FASTQ format files (or a named </w:t>
+      </w:r>
+      <w:r>
+        <w:rPr>
+          <w:rFonts w:ascii="Times" w:hAnsi="Times" w:cs="Times"/>
+          <w:sz w:val="26"/>
+          <w:szCs w:val="26"/>
+        </w:rPr>
+        <w:lastRenderedPageBreak/>
+        <w:t xml:space="preserve">pipe providing reads in one of these formats) containing the first mate for a set of reads. This option should </w:t>
       </w:r>
       <w:proofErr w:type="spellStart"/>
       <w:r>
@@ -1503,16 +1522,7 @@
           <w:sz w:val="26"/>
           <w:szCs w:val="26"/>
         </w:rPr>
-        <w:t xml:space="preserve"> follow the -l option, and is only </w:t>
-      </w:r>
-      <w:r>
-        <w:rPr>
-          <w:rFonts w:ascii="Times" w:hAnsi="Times" w:cs="Times"/>
-          <w:sz w:val="26"/>
-          <w:szCs w:val="26"/>
-        </w:rPr>
-        <w:lastRenderedPageBreak/>
-        <w:t>valid if the library format is of the paired-end type (PE).  +        <w:t xml:space="preserve"> follow the -l option, and is only valid if the library format is of the paired-end type (PE).   </w:t>
       </w:r>
     </w:p>
@@ -2241,7 +2251,16 @@
           <w:szCs w:val="26"/>
         </w:rPr>
         <w:t xml:space="preserve"> will not be counted.  -So, a typical invocation of </w:t>
+So, </w:t>
+      </w:r>
+      <w:r>
+        <w:rPr>
+          <w:rFonts w:ascii="Times" w:hAnsi="Times" w:cs="Times"/>
+          <w:sz w:val="26"/>
+          <w:szCs w:val="26"/>
+        </w:rPr>
+        <w:lastRenderedPageBreak/>
+        <w:t xml:space="preserve">a typical invocation of </w:t>
       </w:r>
       <w:proofErr w:type="spellStart"/>
       <w:r>
@@ -2281,7 +2300,6 @@
           <w:sz w:val="26"/>
           <w:szCs w:val="26"/>
         </w:rPr>
-        <w:lastRenderedPageBreak/>
         <w:t xml:space="preserve">&gt; </w:t>
       </w:r>
       <w:proofErr w:type="gramStart"/>
@@ -2830,6 +2848,7 @@
           <w:sz w:val="26"/>
           <w:szCs w:val="26"/>
         </w:rPr>
+        <w:lastRenderedPageBreak/>
         <w:t xml:space="preserve">The library format string consists of 3 parts (one of which is sometimes optional), provided as key-value pairs. The relevant keys and possible value options are: </w:t>
       </w:r>
     </w:p>
@@ -2851,7 +2870,6 @@
           <w:sz w:val="26"/>
           <w:szCs w:val="26"/>
         </w:rPr>
-        <w:lastRenderedPageBreak/>
         <w:t>(T|TYPE)=(PE|SE)</w:t>
       </w:r>
     </w:p>
@@ -3174,21 +3192,8 @@
           <w:sz w:val="26"/>
           <w:szCs w:val="26"/>
         </w:rPr>
-        <w:t xml:space="preserve">Because of the way argument parsing works, the library format string must be offset by quotations. An example format string specifying that the read library consists of unpaired reads with unknown orientation is: </w:t>
-      </w:r>
-    </w:p>
-    <w:p>
-      <w:pPr>
-        <w:widowControl w:val="0"/>
-        <w:autoSpaceDE w:val="0"/>
-        <w:autoSpaceDN w:val="0"/>
-        <w:adjustRightInd w:val="0"/>
-        <w:rPr>
-          <w:rFonts w:ascii="Times" w:hAnsi="Times" w:cs="Times"/>
-          <w:sz w:val="26"/>
-          <w:szCs w:val="26"/>
-        </w:rPr>
-      </w:pPr>
+        <w:t xml:space="preserve">Because of the way argument parsing works, the library format string must be </w:t>
+      </w:r>
       <w:r>
         <w:rPr>
           <w:rFonts w:ascii="Times" w:hAnsi="Times" w:cs="Times"/>
@@ -3196,6 +3201,27 @@
           <w:szCs w:val="26"/>
         </w:rPr>
         <w:lastRenderedPageBreak/>
+        <w:t xml:space="preserve">offset by quotations. An example format string specifying that the read library consists of unpaired reads with unknown orientation is: </w:t>
+      </w:r>
+    </w:p>
+    <w:p>
+      <w:pPr>
+        <w:widowControl w:val="0"/>
+        <w:autoSpaceDE w:val="0"/>
+        <w:autoSpaceDN w:val="0"/>
+        <w:adjustRightInd w:val="0"/>
+        <w:rPr>
+          <w:rFonts w:ascii="Times" w:hAnsi="Times" w:cs="Times"/>
+          <w:sz w:val="26"/>
+          <w:szCs w:val="26"/>
+        </w:rPr>
+      </w:pPr>
+      <w:r>
+        <w:rPr>
+          <w:rFonts w:ascii="Times" w:hAnsi="Times" w:cs="Times"/>
+          <w:sz w:val="26"/>
+          <w:szCs w:val="26"/>
+        </w:rPr>
         <w:t>-l "T=SE</w:t>
       </w:r>
       <w:proofErr w:type="gramStart"/>

</xml_diff>